<commit_message>
Enhance AssignmentDoc.docx with detailed methodologies for K0 value calculation and database structure
</commit_message>
<xml_diff>
--- a/AssignmentDoc.docx
+++ b/AssignmentDoc.docx
@@ -1317,34 +1317,33 @@
       <w:pPr>
         <w:pStyle w:val="Heading3"/>
         <w:rPr>
-          <w:rFonts w:eastAsiaTheme="minorEastAsia"/>
+          <w:rFonts w:eastAsiaTheme="minorEastAsia" w:cs="Arial"/>
           <w:color w:val="auto"/>
-          <w:lang w:val="en-US"/>
-        </w:rPr>
-      </w:pPr>
-      <w:r>
-        <w:rPr>
-          <w:rFonts w:eastAsiaTheme="minorEastAsia"/>
+          <w:sz w:val="24"/>
+          <w:szCs w:val="24"/>
+          <w:lang w:val="en-US"/>
+        </w:rPr>
+      </w:pPr>
+      <w:r>
+        <w:rPr>
+          <w:rFonts w:eastAsiaTheme="minorEastAsia" w:cs="Arial"/>
+          <w:sz w:val="24"/>
+          <w:szCs w:val="24"/>
           <w:lang w:val="en-US"/>
         </w:rPr>
         <w:lastRenderedPageBreak/>
-        <w:t>2.</w:t>
-      </w:r>
-      <w:r>
-        <w:rPr>
-          <w:rFonts w:eastAsiaTheme="minorEastAsia"/>
-          <w:lang w:val="en-US"/>
-        </w:rPr>
-        <w:t xml:space="preserve">3 Molecular Matching using </w:t>
+        <w:t xml:space="preserve">2.3 Molecular Matching using </w:t>
       </w:r>
       <m:oMath>
         <m:sSub>
           <m:sSubPr>
             <m:ctrlPr>
               <w:rPr>
-                <w:rFonts w:ascii="Cambria Math" w:eastAsiaTheme="minorEastAsia" w:hAnsi="Cambria Math"/>
+                <w:rFonts w:ascii="Cambria Math" w:eastAsiaTheme="minorEastAsia" w:hAnsi="Cambria Math" w:cs="Arial"/>
                 <w:i/>
                 <w:color w:val="auto"/>
+                <w:sz w:val="24"/>
+                <w:szCs w:val="24"/>
                 <w:lang w:val="en-US"/>
               </w:rPr>
             </m:ctrlPr>
@@ -1352,7 +1351,9 @@
           <m:e>
             <m:r>
               <w:rPr>
-                <w:rFonts w:ascii="Cambria Math" w:eastAsiaTheme="minorEastAsia" w:hAnsi="Cambria Math"/>
+                <w:rFonts w:ascii="Cambria Math" w:eastAsiaTheme="minorEastAsia" w:hAnsi="Cambria Math" w:cs="Arial"/>
+                <w:sz w:val="24"/>
+                <w:szCs w:val="24"/>
                 <w:lang w:val="en-US"/>
               </w:rPr>
               <m:t>K</m:t>
@@ -1361,7 +1362,9 @@
           <m:sub>
             <m:r>
               <w:rPr>
-                <w:rFonts w:ascii="Cambria Math" w:eastAsiaTheme="minorEastAsia" w:hAnsi="Cambria Math"/>
+                <w:rFonts w:ascii="Cambria Math" w:eastAsiaTheme="minorEastAsia" w:hAnsi="Cambria Math" w:cs="Arial"/>
+                <w:sz w:val="24"/>
+                <w:szCs w:val="24"/>
                 <w:lang w:val="en-US"/>
               </w:rPr>
               <m:t>0</m:t>
@@ -1643,15 +1646,7 @@
                 <w:szCs w:val="22"/>
                 <w:lang w:val="en-US"/>
               </w:rPr>
-              <m:t xml:space="preserve">0, </m:t>
-            </m:r>
-            <m:r>
-              <w:rPr>
-                <w:rFonts w:ascii="Cambria Math" w:eastAsiaTheme="minorEastAsia" w:hAnsi="Cambria Math" w:cs="Arial"/>
-                <w:szCs w:val="22"/>
-                <w:lang w:val="en-US"/>
-              </w:rPr>
-              <m:t>ref</m:t>
+              <m:t>0, ref</m:t>
             </m:r>
           </m:sub>
         </m:sSub>
@@ -2651,20 +2646,3164 @@
     </w:p>
     <w:p>
       <w:pPr>
-        <w:rPr>
-          <w:lang w:val="en-US"/>
-        </w:rPr>
-      </w:pPr>
-    </w:p>
-    <w:p>
-      <w:pPr>
-        <w:rPr>
-          <w:lang w:val="en-US"/>
-        </w:rPr>
-      </w:pPr>
+        <w:pStyle w:val="Heading2"/>
+        <w:rPr>
+          <w:rFonts w:ascii="Arial" w:hAnsi="Arial" w:cs="Arial"/>
+          <w:sz w:val="24"/>
+          <w:szCs w:val="24"/>
+          <w:lang w:val="en-US"/>
+        </w:rPr>
+      </w:pPr>
+      <w:r>
+        <w:rPr>
+          <w:rFonts w:ascii="Arial" w:hAnsi="Arial" w:cs="Arial"/>
+          <w:sz w:val="24"/>
+          <w:szCs w:val="24"/>
+          <w:lang w:val="en-US"/>
+        </w:rPr>
+        <w:t>4. Computational Tools: Python Ecosystem</w:t>
+      </w:r>
+    </w:p>
+    <w:p>
+      <w:pPr>
+        <w:rPr>
+          <w:rFonts w:eastAsiaTheme="minorEastAsia"/>
+          <w:lang w:val="en-US"/>
+        </w:rPr>
+      </w:pPr>
+      <w:r>
+        <w:rPr>
+          <w:lang w:val="en-US"/>
+        </w:rPr>
+        <w:t xml:space="preserve">Since Python offers such a rich ecosystem for some instrument control and data science, we will be able to do the following methodologies in finding the </w:t>
+      </w:r>
+      <m:oMath>
+        <m:sSub>
+          <m:sSubPr>
+            <m:ctrlPr>
+              <w:rPr>
+                <w:rFonts w:ascii="Cambria Math" w:hAnsi="Cambria Math"/>
+                <w:i/>
+                <w:lang w:val="en-US"/>
+              </w:rPr>
+            </m:ctrlPr>
+          </m:sSubPr>
+          <m:e>
+            <m:r>
+              <w:rPr>
+                <w:rFonts w:ascii="Cambria Math" w:hAnsi="Cambria Math"/>
+                <w:lang w:val="en-US"/>
+              </w:rPr>
+              <m:t>K</m:t>
+            </m:r>
+          </m:e>
+          <m:sub>
+            <m:r>
+              <w:rPr>
+                <w:rFonts w:ascii="Cambria Math" w:hAnsi="Cambria Math"/>
+                <w:lang w:val="en-US"/>
+              </w:rPr>
+              <m:t>0</m:t>
+            </m:r>
+          </m:sub>
+        </m:sSub>
+      </m:oMath>
+      <w:r>
+        <w:rPr>
+          <w:rFonts w:eastAsiaTheme="minorEastAsia"/>
+          <w:lang w:val="en-US"/>
+        </w:rPr>
+        <w:t xml:space="preserve"> values of each spectrum.</w:t>
+      </w:r>
+    </w:p>
+    <w:p>
+      <w:pPr>
+        <w:pStyle w:val="ListParagraph"/>
+        <w:numPr>
+          <w:ilvl w:val="0"/>
+          <w:numId w:val="5"/>
+        </w:numPr>
+        <w:rPr>
+          <w:lang w:val="en-US"/>
+        </w:rPr>
+      </w:pPr>
+      <w:r>
+        <w:rPr>
+          <w:lang w:val="en-US"/>
+        </w:rPr>
+        <w:t xml:space="preserve">File Parsing: Existing data if it is in </w:t>
+      </w:r>
+      <w:r>
+        <w:rPr>
+          <w:i/>
+          <w:iCs/>
+          <w:lang w:val="en-US"/>
+        </w:rPr>
+        <w:t xml:space="preserve">csv </w:t>
+      </w:r>
+      <w:r>
+        <w:rPr>
+          <w:lang w:val="en-US"/>
+        </w:rPr>
+        <w:t xml:space="preserve">format or any other format, we can parse the code using modules/libraries like </w:t>
+      </w:r>
+      <w:r>
+        <w:rPr>
+          <w:i/>
+          <w:iCs/>
+          <w:lang w:val="en-US"/>
+        </w:rPr>
+        <w:t>re</w:t>
+      </w:r>
+      <w:r>
+        <w:rPr>
+          <w:lang w:val="en-US"/>
+        </w:rPr>
+        <w:t>,</w:t>
+      </w:r>
+      <w:r>
+        <w:rPr>
+          <w:i/>
+          <w:iCs/>
+          <w:lang w:val="en-US"/>
+        </w:rPr>
+        <w:t xml:space="preserve"> </w:t>
+      </w:r>
+      <w:proofErr w:type="spellStart"/>
+      <w:r>
+        <w:rPr>
+          <w:i/>
+          <w:iCs/>
+          <w:lang w:val="en-US"/>
+        </w:rPr>
+        <w:t>numpy</w:t>
+      </w:r>
+      <w:proofErr w:type="spellEnd"/>
+      <w:r>
+        <w:rPr>
+          <w:i/>
+          <w:iCs/>
+          <w:lang w:val="en-US"/>
+        </w:rPr>
+        <w:t xml:space="preserve"> </w:t>
+      </w:r>
+      <w:r>
+        <w:rPr>
+          <w:lang w:val="en-US"/>
+        </w:rPr>
+        <w:t xml:space="preserve">and </w:t>
+      </w:r>
+      <w:r>
+        <w:rPr>
+          <w:i/>
+          <w:iCs/>
+          <w:lang w:val="en-US"/>
+        </w:rPr>
+        <w:t xml:space="preserve">csv. </w:t>
+      </w:r>
+      <w:r>
+        <w:rPr>
+          <w:lang w:val="en-US"/>
+        </w:rPr>
+        <w:t>Retrieving data such as raw channel</w:t>
+      </w:r>
+      <w:r>
+        <w:rPr>
+          <w:rStyle w:val="FootnoteReference"/>
+          <w:lang w:val="en-US"/>
+        </w:rPr>
+        <w:footnoteReference w:id="4"/>
+      </w:r>
+      <w:r>
+        <w:rPr>
+          <w:lang w:val="en-US"/>
+        </w:rPr>
+        <w:t xml:space="preserve"> values</w:t>
+      </w:r>
+      <w:r>
+        <w:rPr>
+          <w:lang w:val="en-US"/>
+        </w:rPr>
+        <w:t>, IMS parameters and arrays.</w:t>
+      </w:r>
+    </w:p>
+    <w:p>
+      <w:pPr>
+        <w:pStyle w:val="ListParagraph"/>
+        <w:numPr>
+          <w:ilvl w:val="0"/>
+          <w:numId w:val="5"/>
+        </w:numPr>
+        <w:rPr>
+          <w:lang w:val="en-US"/>
+        </w:rPr>
+      </w:pPr>
+      <w:r>
+        <w:rPr>
+          <w:lang w:val="en-US"/>
+        </w:rPr>
+        <w:t xml:space="preserve">Numerical Computation: For numerical computation, we can either write our own functions which calculate the necessary value using the formulas mentioned earlier. Or for some other operations like drift-time calculation, </w:t>
+      </w:r>
+      <w:proofErr w:type="spellStart"/>
+      <w:r>
+        <w:rPr>
+          <w:i/>
+          <w:iCs/>
+          <w:lang w:val="en-US"/>
+        </w:rPr>
+        <w:t>numpy</w:t>
+      </w:r>
+      <w:proofErr w:type="spellEnd"/>
+      <w:r>
+        <w:t xml:space="preserve"> is a very good tool in handling such operations. </w:t>
+      </w:r>
+      <w:proofErr w:type="gramStart"/>
+      <w:r>
+        <w:rPr>
+          <w:i/>
+          <w:iCs/>
+        </w:rPr>
+        <w:t xml:space="preserve">Pandas </w:t>
+      </w:r>
+      <w:r>
+        <w:t xml:space="preserve"> can</w:t>
+      </w:r>
+      <w:proofErr w:type="gramEnd"/>
+      <w:r>
+        <w:t xml:space="preserve"> be used to provide us the tabular data management.</w:t>
+      </w:r>
+    </w:p>
+    <w:p>
+      <w:pPr>
+        <w:pStyle w:val="ListParagraph"/>
+        <w:numPr>
+          <w:ilvl w:val="0"/>
+          <w:numId w:val="5"/>
+        </w:numPr>
+        <w:rPr>
+          <w:lang w:val="en-US"/>
+        </w:rPr>
+      </w:pPr>
+      <w:r>
+        <w:t xml:space="preserve">Databases: </w:t>
+      </w:r>
+      <w:proofErr w:type="spellStart"/>
+      <w:r>
+        <w:rPr>
+          <w:i/>
+          <w:iCs/>
+        </w:rPr>
+        <w:t>SQLAlchemy</w:t>
+      </w:r>
+      <w:proofErr w:type="spellEnd"/>
+      <w:r>
+        <w:t xml:space="preserve"> is used along with </w:t>
+      </w:r>
+      <w:r>
+        <w:rPr>
+          <w:i/>
+          <w:iCs/>
+        </w:rPr>
+        <w:t xml:space="preserve">SQLite </w:t>
+      </w:r>
+      <w:r>
+        <w:t>which enable structured data storage of raw measurements and the reference libraries.</w:t>
+      </w:r>
+    </w:p>
+    <w:p>
+      <w:pPr>
+        <w:pStyle w:val="ListParagraph"/>
+        <w:numPr>
+          <w:ilvl w:val="0"/>
+          <w:numId w:val="5"/>
+        </w:numPr>
+        <w:rPr>
+          <w:lang w:val="en-US"/>
+        </w:rPr>
+      </w:pPr>
+      <w:r>
+        <w:lastRenderedPageBreak/>
+        <w:t xml:space="preserve">Visualization: </w:t>
+      </w:r>
+      <w:r>
+        <w:rPr>
+          <w:i/>
+          <w:iCs/>
+        </w:rPr>
+        <w:t>Matplotlib</w:t>
+      </w:r>
+      <w:r>
+        <w:t xml:space="preserve"> helps in visualising the spectrum, maybe after </w:t>
+      </w:r>
+      <w:proofErr w:type="spellStart"/>
+      <w:r>
+        <w:t>Savitzky</w:t>
+      </w:r>
+      <w:proofErr w:type="spellEnd"/>
+      <w:r>
+        <w:t>–Golay</w:t>
+      </w:r>
+      <w:r>
+        <w:rPr>
+          <w:rStyle w:val="FootnoteReference"/>
+        </w:rPr>
+        <w:footnoteReference w:id="5"/>
+      </w:r>
+      <w:r>
+        <w:t xml:space="preserve"> filtration and after finding the necessary peaks for which the </w:t>
+      </w:r>
+      <m:oMath>
+        <m:sSub>
+          <m:sSubPr>
+            <m:ctrlPr>
+              <w:rPr>
+                <w:rFonts w:ascii="Cambria Math" w:hAnsi="Cambria Math"/>
+                <w:i/>
+                <w:lang w:val="en-US"/>
+              </w:rPr>
+            </m:ctrlPr>
+          </m:sSubPr>
+          <m:e>
+            <m:r>
+              <w:rPr>
+                <w:rFonts w:ascii="Cambria Math" w:hAnsi="Cambria Math"/>
+                <w:lang w:val="en-US"/>
+              </w:rPr>
+              <m:t>K</m:t>
+            </m:r>
+          </m:e>
+          <m:sub>
+            <m:r>
+              <w:rPr>
+                <w:rFonts w:ascii="Cambria Math" w:hAnsi="Cambria Math"/>
+                <w:lang w:val="en-US"/>
+              </w:rPr>
+              <m:t>0</m:t>
+            </m:r>
+          </m:sub>
+        </m:sSub>
+      </m:oMath>
+      <w:r>
+        <w:rPr>
+          <w:rFonts w:eastAsiaTheme="minorEastAsia"/>
+          <w:lang w:val="en-US"/>
+        </w:rPr>
+        <w:t xml:space="preserve"> values are to be calculated.</w:t>
+      </w:r>
+    </w:p>
+    <w:p>
+      <w:pPr>
+        <w:pStyle w:val="Heading2"/>
+        <w:rPr>
+          <w:rFonts w:ascii="Arial" w:hAnsi="Arial" w:cs="Arial"/>
+          <w:sz w:val="24"/>
+          <w:szCs w:val="24"/>
+          <w:lang w:val="en-US"/>
+        </w:rPr>
+      </w:pPr>
+      <w:r>
+        <w:rPr>
+          <w:rFonts w:ascii="Arial" w:hAnsi="Arial" w:cs="Arial"/>
+          <w:sz w:val="24"/>
+          <w:szCs w:val="24"/>
+          <w:lang w:val="en-US"/>
+        </w:rPr>
+        <w:t>5. Programming</w:t>
+      </w:r>
+    </w:p>
+    <w:p>
+      <w:pPr>
+        <w:rPr>
+          <w:rFonts w:eastAsiaTheme="minorEastAsia"/>
+          <w:lang w:val="en-US"/>
+        </w:rPr>
+      </w:pPr>
+      <w:r>
+        <w:rPr>
+          <w:lang w:val="en-US"/>
+        </w:rPr>
+        <w:t xml:space="preserve">Molecular matching using </w:t>
+      </w:r>
+      <m:oMath>
+        <m:sSub>
+          <m:sSubPr>
+            <m:ctrlPr>
+              <w:rPr>
+                <w:rFonts w:ascii="Cambria Math" w:hAnsi="Cambria Math"/>
+                <w:i/>
+                <w:lang w:val="en-US"/>
+              </w:rPr>
+            </m:ctrlPr>
+          </m:sSubPr>
+          <m:e>
+            <m:r>
+              <w:rPr>
+                <w:rFonts w:ascii="Cambria Math" w:hAnsi="Cambria Math"/>
+                <w:lang w:val="en-US"/>
+              </w:rPr>
+              <m:t>K</m:t>
+            </m:r>
+          </m:e>
+          <m:sub>
+            <m:r>
+              <w:rPr>
+                <w:rFonts w:ascii="Cambria Math" w:hAnsi="Cambria Math"/>
+                <w:lang w:val="en-US"/>
+              </w:rPr>
+              <m:t>0</m:t>
+            </m:r>
+          </m:sub>
+        </m:sSub>
+      </m:oMath>
+      <w:r>
+        <w:rPr>
+          <w:rFonts w:eastAsiaTheme="minorEastAsia"/>
+          <w:lang w:val="en-US"/>
+        </w:rPr>
+        <w:t xml:space="preserve"> values is done in the following steps.</w:t>
+      </w:r>
+    </w:p>
+    <w:p>
+      <w:pPr>
+        <w:pStyle w:val="ListParagraph"/>
+        <w:numPr>
+          <w:ilvl w:val="0"/>
+          <w:numId w:val="6"/>
+        </w:numPr>
+        <w:rPr>
+          <w:lang w:val="en-US"/>
+        </w:rPr>
+      </w:pPr>
+      <w:r>
+        <w:rPr>
+          <w:lang w:val="en-US"/>
+        </w:rPr>
+        <w:t xml:space="preserve">Raw spectrum data that is received from the sensor, meta data such as temperature, pressure, drift tube length etc. are necessary to calculate </w:t>
+      </w:r>
+      <m:oMath>
+        <m:sSub>
+          <m:sSubPr>
+            <m:ctrlPr>
+              <w:rPr>
+                <w:rFonts w:ascii="Cambria Math" w:hAnsi="Cambria Math"/>
+                <w:i/>
+                <w:lang w:val="en-US"/>
+              </w:rPr>
+            </m:ctrlPr>
+          </m:sSubPr>
+          <m:e>
+            <m:r>
+              <w:rPr>
+                <w:rFonts w:ascii="Cambria Math" w:hAnsi="Cambria Math"/>
+                <w:lang w:val="en-US"/>
+              </w:rPr>
+              <m:t>K</m:t>
+            </m:r>
+          </m:e>
+          <m:sub>
+            <m:r>
+              <w:rPr>
+                <w:rFonts w:ascii="Cambria Math" w:hAnsi="Cambria Math"/>
+                <w:lang w:val="en-US"/>
+              </w:rPr>
+              <m:t>0</m:t>
+            </m:r>
+          </m:sub>
+        </m:sSub>
+      </m:oMath>
+      <w:r>
+        <w:rPr>
+          <w:rFonts w:eastAsiaTheme="minorEastAsia"/>
+          <w:lang w:val="en-US"/>
+        </w:rPr>
+        <w:t xml:space="preserve"> values. These values are usually sent by the IMS device used. For example, </w:t>
+      </w:r>
+      <w:hyperlink r:id="rId9" w:history="1">
+        <w:r>
+          <w:rPr>
+            <w:rStyle w:val="Hyperlink"/>
+            <w:rFonts w:eastAsiaTheme="minorEastAsia"/>
+            <w:lang w:val="en-US"/>
+          </w:rPr>
+          <w:t>AIRSENSE Analytics Gmb</w:t>
+        </w:r>
+        <w:r>
+          <w:rPr>
+            <w:rStyle w:val="Hyperlink"/>
+            <w:rFonts w:eastAsiaTheme="minorEastAsia"/>
+            <w:lang w:val="en-US"/>
+          </w:rPr>
+          <w:t>H</w:t>
+        </w:r>
+      </w:hyperlink>
+      <w:r>
+        <w:rPr>
+          <w:rFonts w:eastAsiaTheme="minorEastAsia"/>
+          <w:lang w:val="en-US"/>
+        </w:rPr>
+        <w:t xml:space="preserve"> from Schwerin Germany, work extensively with IMS devices and they send the data using serial communication over RS-232 connection. If the necessary API is available, the necessary data can be parsed.</w:t>
+      </w:r>
+    </w:p>
+    <w:p>
+      <w:pPr>
+        <w:pStyle w:val="ListParagraph"/>
+        <w:numPr>
+          <w:ilvl w:val="0"/>
+          <w:numId w:val="6"/>
+        </w:numPr>
+        <w:rPr>
+          <w:lang w:val="en-US"/>
+        </w:rPr>
+      </w:pPr>
+      <w:r>
+        <w:rPr>
+          <w:rFonts w:eastAsiaTheme="minorEastAsia"/>
+          <w:lang w:val="en-US"/>
+        </w:rPr>
+        <w:t xml:space="preserve">The Raw spectrum is then parsed and saved in an SQLite database. The database has two tables, </w:t>
+      </w:r>
+      <w:r>
+        <w:rPr>
+          <w:rFonts w:eastAsiaTheme="minorEastAsia"/>
+          <w:i/>
+          <w:iCs/>
+          <w:lang w:val="en-US"/>
+        </w:rPr>
+        <w:t xml:space="preserve">measurements </w:t>
+      </w:r>
+      <w:r>
+        <w:rPr>
+          <w:rFonts w:eastAsiaTheme="minorEastAsia"/>
+          <w:lang w:val="en-US"/>
+        </w:rPr>
+        <w:t xml:space="preserve">and </w:t>
+      </w:r>
+      <w:proofErr w:type="gramStart"/>
+      <w:r>
+        <w:rPr>
+          <w:rFonts w:eastAsiaTheme="minorEastAsia"/>
+          <w:i/>
+          <w:iCs/>
+          <w:lang w:val="en-US"/>
+        </w:rPr>
+        <w:t>library</w:t>
+      </w:r>
+      <w:proofErr w:type="gramEnd"/>
+      <w:r>
+        <w:rPr>
+          <w:rFonts w:eastAsiaTheme="minorEastAsia"/>
+          <w:i/>
+          <w:iCs/>
+          <w:lang w:val="en-US"/>
+        </w:rPr>
+        <w:t>.</w:t>
+      </w:r>
+      <w:r>
+        <w:rPr>
+          <w:rFonts w:eastAsiaTheme="minorEastAsia"/>
+          <w:i/>
+          <w:iCs/>
+          <w:lang w:val="en-US"/>
+        </w:rPr>
+        <w:t xml:space="preserve"> </w:t>
+      </w:r>
+      <w:r>
+        <w:rPr>
+          <w:rFonts w:eastAsiaTheme="minorEastAsia"/>
+          <w:lang w:val="en-US"/>
+        </w:rPr>
+        <w:t xml:space="preserve">The measurements table holds the necessary data that is required to calculate </w:t>
+      </w:r>
+      <w:r>
+        <w:rPr>
+          <w:rFonts w:eastAsiaTheme="minorEastAsia"/>
+          <w:lang w:val="en-US"/>
+        </w:rPr>
+        <w:t xml:space="preserve">the </w:t>
+      </w:r>
+      <m:oMath>
+        <m:sSub>
+          <m:sSubPr>
+            <m:ctrlPr>
+              <w:rPr>
+                <w:rFonts w:ascii="Cambria Math" w:eastAsiaTheme="minorEastAsia" w:hAnsi="Cambria Math"/>
+                <w:i/>
+                <w:lang w:val="en-US"/>
+              </w:rPr>
+            </m:ctrlPr>
+          </m:sSubPr>
+          <m:e>
+            <m:r>
+              <w:rPr>
+                <w:rFonts w:ascii="Cambria Math" w:eastAsiaTheme="minorEastAsia" w:hAnsi="Cambria Math"/>
+                <w:lang w:val="en-US"/>
+              </w:rPr>
+              <m:t>K</m:t>
+            </m:r>
+          </m:e>
+          <m:sub>
+            <m:r>
+              <w:rPr>
+                <w:rFonts w:ascii="Cambria Math" w:eastAsiaTheme="minorEastAsia" w:hAnsi="Cambria Math"/>
+                <w:lang w:val="en-US"/>
+              </w:rPr>
+              <m:t>0</m:t>
+            </m:r>
+          </m:sub>
+        </m:sSub>
+      </m:oMath>
+      <w:r>
+        <w:rPr>
+          <w:rFonts w:eastAsiaTheme="minorEastAsia"/>
+          <w:lang w:val="en-US"/>
+        </w:rPr>
+        <w:t xml:space="preserve"> values and </w:t>
+      </w:r>
+      <w:proofErr w:type="gramStart"/>
+      <w:r>
+        <w:rPr>
+          <w:rFonts w:eastAsiaTheme="minorEastAsia"/>
+          <w:lang w:val="en-US"/>
+        </w:rPr>
+        <w:t>library</w:t>
+      </w:r>
+      <w:proofErr w:type="gramEnd"/>
+      <w:r>
+        <w:rPr>
+          <w:rFonts w:eastAsiaTheme="minorEastAsia"/>
+          <w:lang w:val="en-US"/>
+        </w:rPr>
+        <w:t xml:space="preserve"> table holds existing substances with known </w:t>
+      </w:r>
+      <m:oMath>
+        <m:sSub>
+          <m:sSubPr>
+            <m:ctrlPr>
+              <w:rPr>
+                <w:rFonts w:ascii="Cambria Math" w:eastAsiaTheme="minorEastAsia" w:hAnsi="Cambria Math"/>
+                <w:i/>
+                <w:lang w:val="en-US"/>
+              </w:rPr>
+            </m:ctrlPr>
+          </m:sSubPr>
+          <m:e>
+            <m:r>
+              <w:rPr>
+                <w:rFonts w:ascii="Cambria Math" w:eastAsiaTheme="minorEastAsia" w:hAnsi="Cambria Math"/>
+                <w:lang w:val="en-US"/>
+              </w:rPr>
+              <m:t>K</m:t>
+            </m:r>
+          </m:e>
+          <m:sub>
+            <m:r>
+              <w:rPr>
+                <w:rFonts w:ascii="Cambria Math" w:eastAsiaTheme="minorEastAsia" w:hAnsi="Cambria Math"/>
+                <w:lang w:val="en-US"/>
+              </w:rPr>
+              <m:t>0</m:t>
+            </m:r>
+          </m:sub>
+        </m:sSub>
+      </m:oMath>
+      <w:r>
+        <w:rPr>
+          <w:rFonts w:eastAsiaTheme="minorEastAsia"/>
+          <w:lang w:val="en-US"/>
+        </w:rPr>
+        <w:t xml:space="preserve"> values for reference.</w:t>
+      </w:r>
+    </w:p>
+    <w:p>
+      <w:pPr>
+        <w:pStyle w:val="ListParagraph"/>
+        <w:numPr>
+          <w:ilvl w:val="0"/>
+          <w:numId w:val="6"/>
+        </w:numPr>
+        <w:rPr>
+          <w:lang w:val="en-US"/>
+        </w:rPr>
+      </w:pPr>
+      <w:r>
+        <w:rPr>
+          <w:rFonts w:eastAsiaTheme="minorEastAsia"/>
+          <w:lang w:val="en-US"/>
+        </w:rPr>
+        <w:t>A module is created that will handle all SQL related functions that can be called to get the relevant data for calculation.</w:t>
+      </w:r>
+    </w:p>
+    <w:p>
+      <w:pPr>
+        <w:pStyle w:val="ListParagraph"/>
+        <w:numPr>
+          <w:ilvl w:val="0"/>
+          <w:numId w:val="6"/>
+        </w:numPr>
+        <w:rPr>
+          <w:lang w:val="en-US"/>
+        </w:rPr>
+      </w:pPr>
+      <w:r>
+        <w:rPr>
+          <w:lang w:val="en-US"/>
+        </w:rPr>
+        <w:t xml:space="preserve">Another module called </w:t>
+      </w:r>
+      <w:proofErr w:type="spellStart"/>
+      <w:r>
+        <w:rPr>
+          <w:i/>
+          <w:iCs/>
+          <w:lang w:val="en-US"/>
+        </w:rPr>
+        <w:t>ims</w:t>
+      </w:r>
+      <w:proofErr w:type="spellEnd"/>
+      <w:r>
+        <w:rPr>
+          <w:i/>
+          <w:iCs/>
+          <w:lang w:val="en-US"/>
+        </w:rPr>
+        <w:t xml:space="preserve"> </w:t>
+      </w:r>
+      <w:r>
+        <w:rPr>
+          <w:lang w:val="en-US"/>
+        </w:rPr>
+        <w:t>is created to handle all IMS calculations and algorithms.</w:t>
+      </w:r>
+    </w:p>
+    <w:p>
+      <w:pPr>
+        <w:pStyle w:val="ListParagraph"/>
+        <w:numPr>
+          <w:ilvl w:val="0"/>
+          <w:numId w:val="6"/>
+        </w:numPr>
+        <w:rPr>
+          <w:lang w:val="en-US"/>
+        </w:rPr>
+      </w:pPr>
+      <w:proofErr w:type="spellStart"/>
+      <w:r>
+        <w:rPr>
+          <w:i/>
+          <w:iCs/>
+          <w:lang w:val="en-US"/>
+        </w:rPr>
+        <w:t>Scipy</w:t>
+      </w:r>
+      <w:proofErr w:type="spellEnd"/>
+      <w:r>
+        <w:rPr>
+          <w:lang w:val="en-US"/>
+        </w:rPr>
+        <w:t xml:space="preserve"> module is used to filter noises from the raw spectrum and can be used to find peaks from the spectrum. It is not necessary to calculate </w:t>
+      </w:r>
+      <m:oMath>
+        <m:sSub>
+          <m:sSubPr>
+            <m:ctrlPr>
+              <w:rPr>
+                <w:rFonts w:ascii="Cambria Math" w:hAnsi="Cambria Math"/>
+                <w:i/>
+                <w:lang w:val="en-US"/>
+              </w:rPr>
+            </m:ctrlPr>
+          </m:sSubPr>
+          <m:e>
+            <m:r>
+              <w:rPr>
+                <w:rFonts w:ascii="Cambria Math" w:hAnsi="Cambria Math"/>
+                <w:lang w:val="en-US"/>
+              </w:rPr>
+              <m:t>K</m:t>
+            </m:r>
+          </m:e>
+          <m:sub>
+            <m:r>
+              <w:rPr>
+                <w:rFonts w:ascii="Cambria Math" w:hAnsi="Cambria Math"/>
+                <w:lang w:val="en-US"/>
+              </w:rPr>
+              <m:t>0</m:t>
+            </m:r>
+          </m:sub>
+        </m:sSub>
+      </m:oMath>
+      <w:r>
+        <w:rPr>
+          <w:rFonts w:eastAsiaTheme="minorEastAsia"/>
+          <w:lang w:val="en-US"/>
+        </w:rPr>
+        <w:t xml:space="preserve"> value of every single point on the spectrum.</w:t>
+      </w:r>
+    </w:p>
+    <w:p>
+      <w:pPr>
+        <w:pStyle w:val="Heading3"/>
+        <w:rPr>
+          <w:sz w:val="24"/>
+          <w:szCs w:val="24"/>
+          <w:lang w:val="en-US"/>
+        </w:rPr>
+      </w:pPr>
+      <w:r>
+        <w:rPr>
+          <w:sz w:val="24"/>
+          <w:szCs w:val="24"/>
+          <w:lang w:val="en-US"/>
+        </w:rPr>
+        <w:t>5.1 Raw Data Handling</w:t>
+      </w:r>
+    </w:p>
+    <w:p>
+      <w:pPr>
+        <w:rPr>
+          <w:lang w:val="en-US"/>
+        </w:rPr>
+      </w:pPr>
+      <w:r>
+        <w:rPr>
+          <w:lang w:val="en-US"/>
+        </w:rPr>
+        <w:t xml:space="preserve">Firstly the </w:t>
+      </w:r>
+      <w:r>
+        <w:rPr>
+          <w:i/>
+          <w:iCs/>
+          <w:lang w:val="en-US"/>
+        </w:rPr>
+        <w:t>sqlite_helper.py</w:t>
+      </w:r>
+      <w:r>
+        <w:rPr>
+          <w:lang w:val="en-US"/>
+        </w:rPr>
+        <w:t xml:space="preserve"> module is created which will be handling any SQLite database related functionalities. The measurements table is created using the following SQL Query.</w:t>
+      </w:r>
+    </w:p>
+    <w:p>
+      <w:pPr>
+        <w:pStyle w:val="NormalWeb"/>
+        <w:pBdr>
+          <w:top w:val="single" w:sz="6" w:space="2" w:color="888888"/>
+          <w:left w:val="single" w:sz="6" w:space="2" w:color="888888"/>
+          <w:bottom w:val="single" w:sz="6" w:space="2" w:color="888888"/>
+          <w:right w:val="single" w:sz="6" w:space="2" w:color="888888"/>
+        </w:pBdr>
+        <w:tabs>
+          <w:tab w:val="left" w:pos="916"/>
+          <w:tab w:val="left" w:pos="1832"/>
+          <w:tab w:val="left" w:pos="2748"/>
+          <w:tab w:val="left" w:pos="3664"/>
+          <w:tab w:val="left" w:pos="4580"/>
+          <w:tab w:val="left" w:pos="5496"/>
+          <w:tab w:val="left" w:pos="6412"/>
+          <w:tab w:val="left" w:pos="7328"/>
+          <w:tab w:val="left" w:pos="8244"/>
+          <w:tab w:val="left" w:pos="9160"/>
+          <w:tab w:val="left" w:pos="10076"/>
+          <w:tab w:val="left" w:pos="10992"/>
+          <w:tab w:val="left" w:pos="11908"/>
+          <w:tab w:val="left" w:pos="12824"/>
+          <w:tab w:val="left" w:pos="13740"/>
+          <w:tab w:val="left" w:pos="14656"/>
+        </w:tabs>
+        <w:spacing w:before="0" w:beforeAutospacing="0" w:after="0" w:afterAutospacing="0" w:line="360" w:lineRule="auto"/>
+        <w:jc w:val="both"/>
+        <w:divId w:val="908687980"/>
+        <w:rPr>
+          <w:rFonts w:ascii="Consolas" w:hAnsi="Consolas" w:cs="Courier New"/>
+          <w:sz w:val="17"/>
+          <w:szCs w:val="17"/>
+        </w:rPr>
+      </w:pPr>
+      <w:r>
+        <w:rPr>
+          <w:rFonts w:ascii="Consolas" w:hAnsi="Consolas" w:cs="Courier New"/>
+          <w:color w:val="000000"/>
+          <w:sz w:val="17"/>
+          <w:szCs w:val="17"/>
+        </w:rPr>
+        <w:t xml:space="preserve"> </w:t>
+      </w:r>
+      <w:r>
+        <w:rPr>
+          <w:rFonts w:ascii="Consolas" w:hAnsi="Consolas" w:cs="Courier New"/>
+          <w:color w:val="006666"/>
+          <w:sz w:val="17"/>
+          <w:szCs w:val="17"/>
+        </w:rPr>
+        <w:t>1.</w:t>
+      </w:r>
+      <w:r>
+        <w:rPr>
+          <w:rFonts w:ascii="Consolas" w:hAnsi="Consolas" w:cs="Courier New"/>
+          <w:color w:val="000000"/>
+          <w:sz w:val="17"/>
+          <w:szCs w:val="17"/>
+        </w:rPr>
+        <w:t xml:space="preserve"> CREATE TABLE measurements </w:t>
+      </w:r>
+      <w:r>
+        <w:rPr>
+          <w:rFonts w:ascii="Consolas" w:hAnsi="Consolas" w:cs="Courier New"/>
+          <w:color w:val="666600"/>
+          <w:sz w:val="17"/>
+          <w:szCs w:val="17"/>
+        </w:rPr>
+        <w:t>(</w:t>
+      </w:r>
+    </w:p>
+    <w:p>
+      <w:pPr>
+        <w:pStyle w:val="NormalWeb"/>
+        <w:pBdr>
+          <w:top w:val="single" w:sz="6" w:space="2" w:color="888888"/>
+          <w:left w:val="single" w:sz="6" w:space="2" w:color="888888"/>
+          <w:bottom w:val="single" w:sz="6" w:space="2" w:color="888888"/>
+          <w:right w:val="single" w:sz="6" w:space="2" w:color="888888"/>
+        </w:pBdr>
+        <w:tabs>
+          <w:tab w:val="left" w:pos="916"/>
+          <w:tab w:val="left" w:pos="1832"/>
+          <w:tab w:val="left" w:pos="2748"/>
+          <w:tab w:val="left" w:pos="3664"/>
+          <w:tab w:val="left" w:pos="4580"/>
+          <w:tab w:val="left" w:pos="5496"/>
+          <w:tab w:val="left" w:pos="6412"/>
+          <w:tab w:val="left" w:pos="7328"/>
+          <w:tab w:val="left" w:pos="8244"/>
+          <w:tab w:val="left" w:pos="9160"/>
+          <w:tab w:val="left" w:pos="10076"/>
+          <w:tab w:val="left" w:pos="10992"/>
+          <w:tab w:val="left" w:pos="11908"/>
+          <w:tab w:val="left" w:pos="12824"/>
+          <w:tab w:val="left" w:pos="13740"/>
+          <w:tab w:val="left" w:pos="14656"/>
+        </w:tabs>
+        <w:spacing w:before="0" w:beforeAutospacing="0" w:after="0" w:afterAutospacing="0" w:line="360" w:lineRule="auto"/>
+        <w:jc w:val="both"/>
+        <w:divId w:val="908687980"/>
+        <w:rPr>
+          <w:rFonts w:ascii="Consolas" w:hAnsi="Consolas" w:cs="Courier New"/>
+          <w:sz w:val="17"/>
+          <w:szCs w:val="17"/>
+        </w:rPr>
+      </w:pPr>
+      <w:r>
+        <w:rPr>
+          <w:rFonts w:ascii="Consolas" w:hAnsi="Consolas" w:cs="Courier New"/>
+          <w:color w:val="000000"/>
+          <w:sz w:val="17"/>
+          <w:szCs w:val="17"/>
+        </w:rPr>
+        <w:t xml:space="preserve"> </w:t>
+      </w:r>
+      <w:r>
+        <w:rPr>
+          <w:rFonts w:ascii="Consolas" w:hAnsi="Consolas" w:cs="Courier New"/>
+          <w:color w:val="006666"/>
+          <w:sz w:val="17"/>
+          <w:szCs w:val="17"/>
+        </w:rPr>
+        <w:t>2.</w:t>
+      </w:r>
+      <w:r>
+        <w:rPr>
+          <w:rFonts w:ascii="Consolas" w:hAnsi="Consolas" w:cs="Courier New"/>
+          <w:color w:val="000000"/>
+          <w:sz w:val="17"/>
+          <w:szCs w:val="17"/>
+        </w:rPr>
+        <w:t xml:space="preserve">     id INTEGER PRIMARY KEY AUTOINCREMENT</w:t>
+      </w:r>
+      <w:r>
+        <w:rPr>
+          <w:rFonts w:ascii="Consolas" w:hAnsi="Consolas" w:cs="Courier New"/>
+          <w:color w:val="666600"/>
+          <w:sz w:val="17"/>
+          <w:szCs w:val="17"/>
+        </w:rPr>
+        <w:t>,</w:t>
+      </w:r>
+    </w:p>
+    <w:p>
+      <w:pPr>
+        <w:pStyle w:val="NormalWeb"/>
+        <w:pBdr>
+          <w:top w:val="single" w:sz="6" w:space="2" w:color="888888"/>
+          <w:left w:val="single" w:sz="6" w:space="2" w:color="888888"/>
+          <w:bottom w:val="single" w:sz="6" w:space="2" w:color="888888"/>
+          <w:right w:val="single" w:sz="6" w:space="2" w:color="888888"/>
+        </w:pBdr>
+        <w:tabs>
+          <w:tab w:val="left" w:pos="916"/>
+          <w:tab w:val="left" w:pos="1832"/>
+          <w:tab w:val="left" w:pos="2748"/>
+          <w:tab w:val="left" w:pos="3664"/>
+          <w:tab w:val="left" w:pos="4580"/>
+          <w:tab w:val="left" w:pos="5496"/>
+          <w:tab w:val="left" w:pos="6412"/>
+          <w:tab w:val="left" w:pos="7328"/>
+          <w:tab w:val="left" w:pos="8244"/>
+          <w:tab w:val="left" w:pos="9160"/>
+          <w:tab w:val="left" w:pos="10076"/>
+          <w:tab w:val="left" w:pos="10992"/>
+          <w:tab w:val="left" w:pos="11908"/>
+          <w:tab w:val="left" w:pos="12824"/>
+          <w:tab w:val="left" w:pos="13740"/>
+          <w:tab w:val="left" w:pos="14656"/>
+        </w:tabs>
+        <w:spacing w:before="0" w:beforeAutospacing="0" w:after="0" w:afterAutospacing="0" w:line="360" w:lineRule="auto"/>
+        <w:jc w:val="both"/>
+        <w:divId w:val="908687980"/>
+        <w:rPr>
+          <w:rFonts w:ascii="Consolas" w:hAnsi="Consolas" w:cs="Courier New"/>
+          <w:sz w:val="17"/>
+          <w:szCs w:val="17"/>
+        </w:rPr>
+      </w:pPr>
+      <w:r>
+        <w:rPr>
+          <w:rFonts w:ascii="Consolas" w:hAnsi="Consolas" w:cs="Courier New"/>
+          <w:color w:val="000000"/>
+          <w:sz w:val="17"/>
+          <w:szCs w:val="17"/>
+        </w:rPr>
+        <w:t xml:space="preserve"> </w:t>
+      </w:r>
+      <w:r>
+        <w:rPr>
+          <w:rFonts w:ascii="Consolas" w:hAnsi="Consolas" w:cs="Courier New"/>
+          <w:color w:val="006666"/>
+          <w:sz w:val="17"/>
+          <w:szCs w:val="17"/>
+        </w:rPr>
+        <w:t>3.</w:t>
+      </w:r>
+      <w:r>
+        <w:rPr>
+          <w:rFonts w:ascii="Consolas" w:hAnsi="Consolas" w:cs="Courier New"/>
+          <w:color w:val="000000"/>
+          <w:sz w:val="17"/>
+          <w:szCs w:val="17"/>
+        </w:rPr>
+        <w:t xml:space="preserve">     </w:t>
+      </w:r>
+      <w:proofErr w:type="spellStart"/>
+      <w:r>
+        <w:rPr>
+          <w:rFonts w:ascii="Consolas" w:hAnsi="Consolas" w:cs="Courier New"/>
+          <w:color w:val="000000"/>
+          <w:sz w:val="17"/>
+          <w:szCs w:val="17"/>
+        </w:rPr>
+        <w:t>measurement_time</w:t>
+      </w:r>
+      <w:proofErr w:type="spellEnd"/>
+      <w:r>
+        <w:rPr>
+          <w:rFonts w:ascii="Consolas" w:hAnsi="Consolas" w:cs="Courier New"/>
+          <w:color w:val="000000"/>
+          <w:sz w:val="17"/>
+          <w:szCs w:val="17"/>
+        </w:rPr>
+        <w:t xml:space="preserve"> TEXT</w:t>
+      </w:r>
+      <w:r>
+        <w:rPr>
+          <w:rFonts w:ascii="Consolas" w:hAnsi="Consolas" w:cs="Courier New"/>
+          <w:color w:val="666600"/>
+          <w:sz w:val="17"/>
+          <w:szCs w:val="17"/>
+        </w:rPr>
+        <w:t>,</w:t>
+      </w:r>
+    </w:p>
+    <w:p>
+      <w:pPr>
+        <w:pStyle w:val="NormalWeb"/>
+        <w:pBdr>
+          <w:top w:val="single" w:sz="6" w:space="2" w:color="888888"/>
+          <w:left w:val="single" w:sz="6" w:space="2" w:color="888888"/>
+          <w:bottom w:val="single" w:sz="6" w:space="2" w:color="888888"/>
+          <w:right w:val="single" w:sz="6" w:space="2" w:color="888888"/>
+        </w:pBdr>
+        <w:tabs>
+          <w:tab w:val="left" w:pos="916"/>
+          <w:tab w:val="left" w:pos="1832"/>
+          <w:tab w:val="left" w:pos="2748"/>
+          <w:tab w:val="left" w:pos="3664"/>
+          <w:tab w:val="left" w:pos="4580"/>
+          <w:tab w:val="left" w:pos="5496"/>
+          <w:tab w:val="left" w:pos="6412"/>
+          <w:tab w:val="left" w:pos="7328"/>
+          <w:tab w:val="left" w:pos="8244"/>
+          <w:tab w:val="left" w:pos="9160"/>
+          <w:tab w:val="left" w:pos="10076"/>
+          <w:tab w:val="left" w:pos="10992"/>
+          <w:tab w:val="left" w:pos="11908"/>
+          <w:tab w:val="left" w:pos="12824"/>
+          <w:tab w:val="left" w:pos="13740"/>
+          <w:tab w:val="left" w:pos="14656"/>
+        </w:tabs>
+        <w:spacing w:before="0" w:beforeAutospacing="0" w:after="0" w:afterAutospacing="0" w:line="360" w:lineRule="auto"/>
+        <w:jc w:val="both"/>
+        <w:divId w:val="908687980"/>
+        <w:rPr>
+          <w:rFonts w:ascii="Consolas" w:hAnsi="Consolas" w:cs="Courier New"/>
+          <w:sz w:val="17"/>
+          <w:szCs w:val="17"/>
+        </w:rPr>
+      </w:pPr>
+      <w:r>
+        <w:rPr>
+          <w:rFonts w:ascii="Consolas" w:hAnsi="Consolas" w:cs="Courier New"/>
+          <w:color w:val="000000"/>
+          <w:sz w:val="17"/>
+          <w:szCs w:val="17"/>
+        </w:rPr>
+        <w:t xml:space="preserve"> </w:t>
+      </w:r>
+      <w:r>
+        <w:rPr>
+          <w:rFonts w:ascii="Consolas" w:hAnsi="Consolas" w:cs="Courier New"/>
+          <w:color w:val="006666"/>
+          <w:sz w:val="17"/>
+          <w:szCs w:val="17"/>
+        </w:rPr>
+        <w:t>4.</w:t>
+      </w:r>
+      <w:r>
+        <w:rPr>
+          <w:rFonts w:ascii="Consolas" w:hAnsi="Consolas" w:cs="Courier New"/>
+          <w:color w:val="000000"/>
+          <w:sz w:val="17"/>
+          <w:szCs w:val="17"/>
+        </w:rPr>
+        <w:t xml:space="preserve">     channel_1 REAL</w:t>
+      </w:r>
+      <w:r>
+        <w:rPr>
+          <w:rFonts w:ascii="Consolas" w:hAnsi="Consolas" w:cs="Courier New"/>
+          <w:color w:val="666600"/>
+          <w:sz w:val="17"/>
+          <w:szCs w:val="17"/>
+        </w:rPr>
+        <w:t>,</w:t>
+      </w:r>
+    </w:p>
+    <w:p>
+      <w:pPr>
+        <w:pStyle w:val="NormalWeb"/>
+        <w:pBdr>
+          <w:top w:val="single" w:sz="6" w:space="2" w:color="888888"/>
+          <w:left w:val="single" w:sz="6" w:space="2" w:color="888888"/>
+          <w:bottom w:val="single" w:sz="6" w:space="2" w:color="888888"/>
+          <w:right w:val="single" w:sz="6" w:space="2" w:color="888888"/>
+        </w:pBdr>
+        <w:tabs>
+          <w:tab w:val="left" w:pos="916"/>
+          <w:tab w:val="left" w:pos="1832"/>
+          <w:tab w:val="left" w:pos="2748"/>
+          <w:tab w:val="left" w:pos="3664"/>
+          <w:tab w:val="left" w:pos="4580"/>
+          <w:tab w:val="left" w:pos="5496"/>
+          <w:tab w:val="left" w:pos="6412"/>
+          <w:tab w:val="left" w:pos="7328"/>
+          <w:tab w:val="left" w:pos="8244"/>
+          <w:tab w:val="left" w:pos="9160"/>
+          <w:tab w:val="left" w:pos="10076"/>
+          <w:tab w:val="left" w:pos="10992"/>
+          <w:tab w:val="left" w:pos="11908"/>
+          <w:tab w:val="left" w:pos="12824"/>
+          <w:tab w:val="left" w:pos="13740"/>
+          <w:tab w:val="left" w:pos="14656"/>
+        </w:tabs>
+        <w:spacing w:before="0" w:beforeAutospacing="0" w:after="0" w:afterAutospacing="0" w:line="360" w:lineRule="auto"/>
+        <w:jc w:val="both"/>
+        <w:divId w:val="908687980"/>
+        <w:rPr>
+          <w:rFonts w:ascii="Consolas" w:hAnsi="Consolas" w:cs="Courier New"/>
+          <w:sz w:val="17"/>
+          <w:szCs w:val="17"/>
+        </w:rPr>
+      </w:pPr>
+      <w:r>
+        <w:rPr>
+          <w:rFonts w:ascii="Consolas" w:hAnsi="Consolas" w:cs="Courier New"/>
+          <w:color w:val="000000"/>
+          <w:sz w:val="17"/>
+          <w:szCs w:val="17"/>
+        </w:rPr>
+        <w:t xml:space="preserve"> </w:t>
+      </w:r>
+      <w:r>
+        <w:rPr>
+          <w:rFonts w:ascii="Consolas" w:hAnsi="Consolas" w:cs="Courier New"/>
+          <w:color w:val="006666"/>
+          <w:sz w:val="17"/>
+          <w:szCs w:val="17"/>
+        </w:rPr>
+        <w:t>5.</w:t>
+      </w:r>
+      <w:r>
+        <w:rPr>
+          <w:rFonts w:ascii="Consolas" w:hAnsi="Consolas" w:cs="Courier New"/>
+          <w:color w:val="000000"/>
+          <w:sz w:val="17"/>
+          <w:szCs w:val="17"/>
+        </w:rPr>
+        <w:t xml:space="preserve">     channel_2 REAL</w:t>
+      </w:r>
+      <w:r>
+        <w:rPr>
+          <w:rFonts w:ascii="Consolas" w:hAnsi="Consolas" w:cs="Courier New"/>
+          <w:color w:val="666600"/>
+          <w:sz w:val="17"/>
+          <w:szCs w:val="17"/>
+        </w:rPr>
+        <w:t>,</w:t>
+      </w:r>
+    </w:p>
+    <w:p>
+      <w:pPr>
+        <w:pStyle w:val="NormalWeb"/>
+        <w:pBdr>
+          <w:top w:val="single" w:sz="6" w:space="2" w:color="888888"/>
+          <w:left w:val="single" w:sz="6" w:space="2" w:color="888888"/>
+          <w:bottom w:val="single" w:sz="6" w:space="2" w:color="888888"/>
+          <w:right w:val="single" w:sz="6" w:space="2" w:color="888888"/>
+        </w:pBdr>
+        <w:tabs>
+          <w:tab w:val="left" w:pos="916"/>
+          <w:tab w:val="left" w:pos="1832"/>
+          <w:tab w:val="left" w:pos="2748"/>
+          <w:tab w:val="left" w:pos="3664"/>
+          <w:tab w:val="left" w:pos="4580"/>
+          <w:tab w:val="left" w:pos="5496"/>
+          <w:tab w:val="left" w:pos="6412"/>
+          <w:tab w:val="left" w:pos="7328"/>
+          <w:tab w:val="left" w:pos="8244"/>
+          <w:tab w:val="left" w:pos="9160"/>
+          <w:tab w:val="left" w:pos="10076"/>
+          <w:tab w:val="left" w:pos="10992"/>
+          <w:tab w:val="left" w:pos="11908"/>
+          <w:tab w:val="left" w:pos="12824"/>
+          <w:tab w:val="left" w:pos="13740"/>
+          <w:tab w:val="left" w:pos="14656"/>
+        </w:tabs>
+        <w:spacing w:before="0" w:beforeAutospacing="0" w:after="0" w:afterAutospacing="0" w:line="360" w:lineRule="auto"/>
+        <w:jc w:val="both"/>
+        <w:divId w:val="908687980"/>
+        <w:rPr>
+          <w:rFonts w:ascii="Consolas" w:hAnsi="Consolas" w:cs="Courier New"/>
+          <w:sz w:val="17"/>
+          <w:szCs w:val="17"/>
+        </w:rPr>
+      </w:pPr>
+      <w:r>
+        <w:rPr>
+          <w:rFonts w:ascii="Consolas" w:hAnsi="Consolas" w:cs="Courier New"/>
+          <w:color w:val="000000"/>
+          <w:sz w:val="17"/>
+          <w:szCs w:val="17"/>
+        </w:rPr>
+        <w:t xml:space="preserve"> </w:t>
+      </w:r>
+      <w:r>
+        <w:rPr>
+          <w:rFonts w:ascii="Consolas" w:hAnsi="Consolas" w:cs="Courier New"/>
+          <w:color w:val="006666"/>
+          <w:sz w:val="17"/>
+          <w:szCs w:val="17"/>
+        </w:rPr>
+        <w:t>6.</w:t>
+      </w:r>
+      <w:r>
+        <w:rPr>
+          <w:rFonts w:ascii="Consolas" w:hAnsi="Consolas" w:cs="Courier New"/>
+          <w:color w:val="000000"/>
+          <w:sz w:val="17"/>
+          <w:szCs w:val="17"/>
+        </w:rPr>
+        <w:t xml:space="preserve">     channel_3 REAL</w:t>
+      </w:r>
+      <w:r>
+        <w:rPr>
+          <w:rFonts w:ascii="Consolas" w:hAnsi="Consolas" w:cs="Courier New"/>
+          <w:color w:val="666600"/>
+          <w:sz w:val="17"/>
+          <w:szCs w:val="17"/>
+        </w:rPr>
+        <w:t>,</w:t>
+      </w:r>
+    </w:p>
+    <w:p>
+      <w:pPr>
+        <w:pStyle w:val="NormalWeb"/>
+        <w:pBdr>
+          <w:top w:val="single" w:sz="6" w:space="2" w:color="888888"/>
+          <w:left w:val="single" w:sz="6" w:space="2" w:color="888888"/>
+          <w:bottom w:val="single" w:sz="6" w:space="2" w:color="888888"/>
+          <w:right w:val="single" w:sz="6" w:space="2" w:color="888888"/>
+        </w:pBdr>
+        <w:tabs>
+          <w:tab w:val="left" w:pos="916"/>
+          <w:tab w:val="left" w:pos="1832"/>
+          <w:tab w:val="left" w:pos="2748"/>
+          <w:tab w:val="left" w:pos="3664"/>
+          <w:tab w:val="left" w:pos="4580"/>
+          <w:tab w:val="left" w:pos="5496"/>
+          <w:tab w:val="left" w:pos="6412"/>
+          <w:tab w:val="left" w:pos="7328"/>
+          <w:tab w:val="left" w:pos="8244"/>
+          <w:tab w:val="left" w:pos="9160"/>
+          <w:tab w:val="left" w:pos="10076"/>
+          <w:tab w:val="left" w:pos="10992"/>
+          <w:tab w:val="left" w:pos="11908"/>
+          <w:tab w:val="left" w:pos="12824"/>
+          <w:tab w:val="left" w:pos="13740"/>
+          <w:tab w:val="left" w:pos="14656"/>
+        </w:tabs>
+        <w:spacing w:before="0" w:beforeAutospacing="0" w:after="0" w:afterAutospacing="0" w:line="360" w:lineRule="auto"/>
+        <w:jc w:val="both"/>
+        <w:divId w:val="908687980"/>
+        <w:rPr>
+          <w:rFonts w:ascii="Consolas" w:hAnsi="Consolas" w:cs="Courier New"/>
+          <w:sz w:val="17"/>
+          <w:szCs w:val="17"/>
+        </w:rPr>
+      </w:pPr>
+      <w:r>
+        <w:rPr>
+          <w:rFonts w:ascii="Consolas" w:hAnsi="Consolas" w:cs="Courier New"/>
+          <w:color w:val="000000"/>
+          <w:sz w:val="17"/>
+          <w:szCs w:val="17"/>
+        </w:rPr>
+        <w:t xml:space="preserve"> </w:t>
+      </w:r>
+      <w:r>
+        <w:rPr>
+          <w:rFonts w:ascii="Consolas" w:hAnsi="Consolas" w:cs="Courier New"/>
+          <w:color w:val="006666"/>
+          <w:sz w:val="17"/>
+          <w:szCs w:val="17"/>
+        </w:rPr>
+        <w:t>7.</w:t>
+      </w:r>
+      <w:r>
+        <w:rPr>
+          <w:rFonts w:ascii="Consolas" w:hAnsi="Consolas" w:cs="Courier New"/>
+          <w:color w:val="000000"/>
+          <w:sz w:val="17"/>
+          <w:szCs w:val="17"/>
+        </w:rPr>
+        <w:t xml:space="preserve">     channel_4 REAL</w:t>
+      </w:r>
+      <w:r>
+        <w:rPr>
+          <w:rFonts w:ascii="Consolas" w:hAnsi="Consolas" w:cs="Courier New"/>
+          <w:color w:val="666600"/>
+          <w:sz w:val="17"/>
+          <w:szCs w:val="17"/>
+        </w:rPr>
+        <w:t>,</w:t>
+      </w:r>
+    </w:p>
+    <w:p>
+      <w:pPr>
+        <w:pStyle w:val="NormalWeb"/>
+        <w:pBdr>
+          <w:top w:val="single" w:sz="6" w:space="2" w:color="888888"/>
+          <w:left w:val="single" w:sz="6" w:space="2" w:color="888888"/>
+          <w:bottom w:val="single" w:sz="6" w:space="2" w:color="888888"/>
+          <w:right w:val="single" w:sz="6" w:space="2" w:color="888888"/>
+        </w:pBdr>
+        <w:tabs>
+          <w:tab w:val="left" w:pos="916"/>
+          <w:tab w:val="left" w:pos="1832"/>
+          <w:tab w:val="left" w:pos="2748"/>
+          <w:tab w:val="left" w:pos="3664"/>
+          <w:tab w:val="left" w:pos="4580"/>
+          <w:tab w:val="left" w:pos="5496"/>
+          <w:tab w:val="left" w:pos="6412"/>
+          <w:tab w:val="left" w:pos="7328"/>
+          <w:tab w:val="left" w:pos="8244"/>
+          <w:tab w:val="left" w:pos="9160"/>
+          <w:tab w:val="left" w:pos="10076"/>
+          <w:tab w:val="left" w:pos="10992"/>
+          <w:tab w:val="left" w:pos="11908"/>
+          <w:tab w:val="left" w:pos="12824"/>
+          <w:tab w:val="left" w:pos="13740"/>
+          <w:tab w:val="left" w:pos="14656"/>
+        </w:tabs>
+        <w:spacing w:before="0" w:beforeAutospacing="0" w:after="0" w:afterAutospacing="0" w:line="360" w:lineRule="auto"/>
+        <w:jc w:val="both"/>
+        <w:divId w:val="908687980"/>
+        <w:rPr>
+          <w:rFonts w:ascii="Consolas" w:hAnsi="Consolas" w:cs="Courier New"/>
+          <w:sz w:val="17"/>
+          <w:szCs w:val="17"/>
+        </w:rPr>
+      </w:pPr>
+      <w:r>
+        <w:rPr>
+          <w:rFonts w:ascii="Consolas" w:hAnsi="Consolas" w:cs="Courier New"/>
+          <w:color w:val="000000"/>
+          <w:sz w:val="17"/>
+          <w:szCs w:val="17"/>
+        </w:rPr>
+        <w:t xml:space="preserve"> </w:t>
+      </w:r>
+      <w:r>
+        <w:rPr>
+          <w:rFonts w:ascii="Consolas" w:hAnsi="Consolas" w:cs="Courier New"/>
+          <w:color w:val="006666"/>
+          <w:sz w:val="17"/>
+          <w:szCs w:val="17"/>
+        </w:rPr>
+        <w:t>8.</w:t>
+      </w:r>
+      <w:r>
+        <w:rPr>
+          <w:rFonts w:ascii="Consolas" w:hAnsi="Consolas" w:cs="Courier New"/>
+          <w:color w:val="000000"/>
+          <w:sz w:val="17"/>
+          <w:szCs w:val="17"/>
+        </w:rPr>
+        <w:t xml:space="preserve">     channel_5 REAL</w:t>
+      </w:r>
+      <w:r>
+        <w:rPr>
+          <w:rFonts w:ascii="Consolas" w:hAnsi="Consolas" w:cs="Courier New"/>
+          <w:color w:val="666600"/>
+          <w:sz w:val="17"/>
+          <w:szCs w:val="17"/>
+        </w:rPr>
+        <w:t>,</w:t>
+      </w:r>
+    </w:p>
+    <w:p>
+      <w:pPr>
+        <w:pStyle w:val="NormalWeb"/>
+        <w:pBdr>
+          <w:top w:val="single" w:sz="6" w:space="2" w:color="888888"/>
+          <w:left w:val="single" w:sz="6" w:space="2" w:color="888888"/>
+          <w:bottom w:val="single" w:sz="6" w:space="2" w:color="888888"/>
+          <w:right w:val="single" w:sz="6" w:space="2" w:color="888888"/>
+        </w:pBdr>
+        <w:tabs>
+          <w:tab w:val="left" w:pos="916"/>
+          <w:tab w:val="left" w:pos="1832"/>
+          <w:tab w:val="left" w:pos="2748"/>
+          <w:tab w:val="left" w:pos="3664"/>
+          <w:tab w:val="left" w:pos="4580"/>
+          <w:tab w:val="left" w:pos="5496"/>
+          <w:tab w:val="left" w:pos="6412"/>
+          <w:tab w:val="left" w:pos="7328"/>
+          <w:tab w:val="left" w:pos="8244"/>
+          <w:tab w:val="left" w:pos="9160"/>
+          <w:tab w:val="left" w:pos="10076"/>
+          <w:tab w:val="left" w:pos="10992"/>
+          <w:tab w:val="left" w:pos="11908"/>
+          <w:tab w:val="left" w:pos="12824"/>
+          <w:tab w:val="left" w:pos="13740"/>
+          <w:tab w:val="left" w:pos="14656"/>
+        </w:tabs>
+        <w:spacing w:before="0" w:beforeAutospacing="0" w:after="0" w:afterAutospacing="0" w:line="360" w:lineRule="auto"/>
+        <w:jc w:val="both"/>
+        <w:divId w:val="908687980"/>
+        <w:rPr>
+          <w:rFonts w:ascii="Consolas" w:hAnsi="Consolas" w:cs="Courier New"/>
+          <w:sz w:val="17"/>
+          <w:szCs w:val="17"/>
+        </w:rPr>
+      </w:pPr>
+      <w:r>
+        <w:rPr>
+          <w:rFonts w:ascii="Consolas" w:hAnsi="Consolas" w:cs="Courier New"/>
+          <w:color w:val="000000"/>
+          <w:sz w:val="17"/>
+          <w:szCs w:val="17"/>
+        </w:rPr>
+        <w:t xml:space="preserve"> </w:t>
+      </w:r>
+      <w:r>
+        <w:rPr>
+          <w:rFonts w:ascii="Consolas" w:hAnsi="Consolas" w:cs="Courier New"/>
+          <w:color w:val="006666"/>
+          <w:sz w:val="17"/>
+          <w:szCs w:val="17"/>
+        </w:rPr>
+        <w:t>9.</w:t>
+      </w:r>
+      <w:r>
+        <w:rPr>
+          <w:rFonts w:ascii="Consolas" w:hAnsi="Consolas" w:cs="Courier New"/>
+          <w:color w:val="000000"/>
+          <w:sz w:val="17"/>
+          <w:szCs w:val="17"/>
+        </w:rPr>
+        <w:t xml:space="preserve">     channel_6 REAL</w:t>
+      </w:r>
+      <w:r>
+        <w:rPr>
+          <w:rFonts w:ascii="Consolas" w:hAnsi="Consolas" w:cs="Courier New"/>
+          <w:color w:val="666600"/>
+          <w:sz w:val="17"/>
+          <w:szCs w:val="17"/>
+        </w:rPr>
+        <w:t>,</w:t>
+      </w:r>
+    </w:p>
+    <w:p>
+      <w:pPr>
+        <w:pStyle w:val="NormalWeb"/>
+        <w:pBdr>
+          <w:top w:val="single" w:sz="6" w:space="2" w:color="888888"/>
+          <w:left w:val="single" w:sz="6" w:space="2" w:color="888888"/>
+          <w:bottom w:val="single" w:sz="6" w:space="2" w:color="888888"/>
+          <w:right w:val="single" w:sz="6" w:space="2" w:color="888888"/>
+        </w:pBdr>
+        <w:tabs>
+          <w:tab w:val="left" w:pos="916"/>
+          <w:tab w:val="left" w:pos="1832"/>
+          <w:tab w:val="left" w:pos="2748"/>
+          <w:tab w:val="left" w:pos="3664"/>
+          <w:tab w:val="left" w:pos="4580"/>
+          <w:tab w:val="left" w:pos="5496"/>
+          <w:tab w:val="left" w:pos="6412"/>
+          <w:tab w:val="left" w:pos="7328"/>
+          <w:tab w:val="left" w:pos="8244"/>
+          <w:tab w:val="left" w:pos="9160"/>
+          <w:tab w:val="left" w:pos="10076"/>
+          <w:tab w:val="left" w:pos="10992"/>
+          <w:tab w:val="left" w:pos="11908"/>
+          <w:tab w:val="left" w:pos="12824"/>
+          <w:tab w:val="left" w:pos="13740"/>
+          <w:tab w:val="left" w:pos="14656"/>
+        </w:tabs>
+        <w:spacing w:before="0" w:beforeAutospacing="0" w:after="0" w:afterAutospacing="0" w:line="360" w:lineRule="auto"/>
+        <w:jc w:val="both"/>
+        <w:divId w:val="908687980"/>
+        <w:rPr>
+          <w:rFonts w:ascii="Consolas" w:hAnsi="Consolas" w:cs="Courier New"/>
+          <w:sz w:val="17"/>
+          <w:szCs w:val="17"/>
+        </w:rPr>
+      </w:pPr>
+      <w:r>
+        <w:rPr>
+          <w:rFonts w:ascii="Consolas" w:hAnsi="Consolas" w:cs="Courier New"/>
+          <w:color w:val="006666"/>
+          <w:sz w:val="17"/>
+          <w:szCs w:val="17"/>
+        </w:rPr>
+        <w:t>10.</w:t>
+      </w:r>
+      <w:r>
+        <w:rPr>
+          <w:rFonts w:ascii="Consolas" w:hAnsi="Consolas" w:cs="Courier New"/>
+          <w:color w:val="000000"/>
+          <w:sz w:val="17"/>
+          <w:szCs w:val="17"/>
+        </w:rPr>
+        <w:t xml:space="preserve">     channel_7 REAL</w:t>
+      </w:r>
+      <w:r>
+        <w:rPr>
+          <w:rFonts w:ascii="Consolas" w:hAnsi="Consolas" w:cs="Courier New"/>
+          <w:color w:val="666600"/>
+          <w:sz w:val="17"/>
+          <w:szCs w:val="17"/>
+        </w:rPr>
+        <w:t>,</w:t>
+      </w:r>
+    </w:p>
+    <w:p>
+      <w:pPr>
+        <w:pStyle w:val="NormalWeb"/>
+        <w:pBdr>
+          <w:top w:val="single" w:sz="6" w:space="2" w:color="888888"/>
+          <w:left w:val="single" w:sz="6" w:space="2" w:color="888888"/>
+          <w:bottom w:val="single" w:sz="6" w:space="2" w:color="888888"/>
+          <w:right w:val="single" w:sz="6" w:space="2" w:color="888888"/>
+        </w:pBdr>
+        <w:tabs>
+          <w:tab w:val="left" w:pos="916"/>
+          <w:tab w:val="left" w:pos="1832"/>
+          <w:tab w:val="left" w:pos="2748"/>
+          <w:tab w:val="left" w:pos="3664"/>
+          <w:tab w:val="left" w:pos="4580"/>
+          <w:tab w:val="left" w:pos="5496"/>
+          <w:tab w:val="left" w:pos="6412"/>
+          <w:tab w:val="left" w:pos="7328"/>
+          <w:tab w:val="left" w:pos="8244"/>
+          <w:tab w:val="left" w:pos="9160"/>
+          <w:tab w:val="left" w:pos="10076"/>
+          <w:tab w:val="left" w:pos="10992"/>
+          <w:tab w:val="left" w:pos="11908"/>
+          <w:tab w:val="left" w:pos="12824"/>
+          <w:tab w:val="left" w:pos="13740"/>
+          <w:tab w:val="left" w:pos="14656"/>
+        </w:tabs>
+        <w:spacing w:before="0" w:beforeAutospacing="0" w:after="0" w:afterAutospacing="0" w:line="360" w:lineRule="auto"/>
+        <w:jc w:val="both"/>
+        <w:divId w:val="908687980"/>
+        <w:rPr>
+          <w:rFonts w:ascii="Consolas" w:hAnsi="Consolas" w:cs="Courier New"/>
+          <w:sz w:val="17"/>
+          <w:szCs w:val="17"/>
+        </w:rPr>
+      </w:pPr>
+      <w:r>
+        <w:rPr>
+          <w:rFonts w:ascii="Consolas" w:hAnsi="Consolas" w:cs="Courier New"/>
+          <w:color w:val="006666"/>
+          <w:sz w:val="17"/>
+          <w:szCs w:val="17"/>
+        </w:rPr>
+        <w:t>11.</w:t>
+      </w:r>
+      <w:r>
+        <w:rPr>
+          <w:rFonts w:ascii="Consolas" w:hAnsi="Consolas" w:cs="Courier New"/>
+          <w:color w:val="000000"/>
+          <w:sz w:val="17"/>
+          <w:szCs w:val="17"/>
+        </w:rPr>
+        <w:t xml:space="preserve">     channel_8 REAL</w:t>
+      </w:r>
+      <w:r>
+        <w:rPr>
+          <w:rFonts w:ascii="Consolas" w:hAnsi="Consolas" w:cs="Courier New"/>
+          <w:color w:val="666600"/>
+          <w:sz w:val="17"/>
+          <w:szCs w:val="17"/>
+        </w:rPr>
+        <w:t>,</w:t>
+      </w:r>
+    </w:p>
+    <w:p>
+      <w:pPr>
+        <w:pStyle w:val="NormalWeb"/>
+        <w:pBdr>
+          <w:top w:val="single" w:sz="6" w:space="2" w:color="888888"/>
+          <w:left w:val="single" w:sz="6" w:space="2" w:color="888888"/>
+          <w:bottom w:val="single" w:sz="6" w:space="2" w:color="888888"/>
+          <w:right w:val="single" w:sz="6" w:space="2" w:color="888888"/>
+        </w:pBdr>
+        <w:tabs>
+          <w:tab w:val="left" w:pos="916"/>
+          <w:tab w:val="left" w:pos="1832"/>
+          <w:tab w:val="left" w:pos="2748"/>
+          <w:tab w:val="left" w:pos="3664"/>
+          <w:tab w:val="left" w:pos="4580"/>
+          <w:tab w:val="left" w:pos="5496"/>
+          <w:tab w:val="left" w:pos="6412"/>
+          <w:tab w:val="left" w:pos="7328"/>
+          <w:tab w:val="left" w:pos="8244"/>
+          <w:tab w:val="left" w:pos="9160"/>
+          <w:tab w:val="left" w:pos="10076"/>
+          <w:tab w:val="left" w:pos="10992"/>
+          <w:tab w:val="left" w:pos="11908"/>
+          <w:tab w:val="left" w:pos="12824"/>
+          <w:tab w:val="left" w:pos="13740"/>
+          <w:tab w:val="left" w:pos="14656"/>
+        </w:tabs>
+        <w:spacing w:before="0" w:beforeAutospacing="0" w:after="0" w:afterAutospacing="0" w:line="360" w:lineRule="auto"/>
+        <w:jc w:val="both"/>
+        <w:divId w:val="908687980"/>
+        <w:rPr>
+          <w:rFonts w:ascii="Consolas" w:hAnsi="Consolas" w:cs="Courier New"/>
+          <w:sz w:val="17"/>
+          <w:szCs w:val="17"/>
+        </w:rPr>
+      </w:pPr>
+      <w:r>
+        <w:rPr>
+          <w:rFonts w:ascii="Consolas" w:hAnsi="Consolas" w:cs="Courier New"/>
+          <w:color w:val="006666"/>
+          <w:sz w:val="17"/>
+          <w:szCs w:val="17"/>
+        </w:rPr>
+        <w:lastRenderedPageBreak/>
+        <w:t>12.</w:t>
+      </w:r>
+      <w:r>
+        <w:rPr>
+          <w:rFonts w:ascii="Consolas" w:hAnsi="Consolas" w:cs="Courier New"/>
+          <w:color w:val="000000"/>
+          <w:sz w:val="17"/>
+          <w:szCs w:val="17"/>
+        </w:rPr>
+        <w:t xml:space="preserve">     dilution REAL</w:t>
+      </w:r>
+      <w:r>
+        <w:rPr>
+          <w:rFonts w:ascii="Consolas" w:hAnsi="Consolas" w:cs="Courier New"/>
+          <w:color w:val="666600"/>
+          <w:sz w:val="17"/>
+          <w:szCs w:val="17"/>
+        </w:rPr>
+        <w:t>,</w:t>
+      </w:r>
+    </w:p>
+    <w:p>
+      <w:pPr>
+        <w:pStyle w:val="NormalWeb"/>
+        <w:pBdr>
+          <w:top w:val="single" w:sz="6" w:space="2" w:color="888888"/>
+          <w:left w:val="single" w:sz="6" w:space="2" w:color="888888"/>
+          <w:bottom w:val="single" w:sz="6" w:space="2" w:color="888888"/>
+          <w:right w:val="single" w:sz="6" w:space="2" w:color="888888"/>
+        </w:pBdr>
+        <w:tabs>
+          <w:tab w:val="left" w:pos="916"/>
+          <w:tab w:val="left" w:pos="1832"/>
+          <w:tab w:val="left" w:pos="2748"/>
+          <w:tab w:val="left" w:pos="3664"/>
+          <w:tab w:val="left" w:pos="4580"/>
+          <w:tab w:val="left" w:pos="5496"/>
+          <w:tab w:val="left" w:pos="6412"/>
+          <w:tab w:val="left" w:pos="7328"/>
+          <w:tab w:val="left" w:pos="8244"/>
+          <w:tab w:val="left" w:pos="9160"/>
+          <w:tab w:val="left" w:pos="10076"/>
+          <w:tab w:val="left" w:pos="10992"/>
+          <w:tab w:val="left" w:pos="11908"/>
+          <w:tab w:val="left" w:pos="12824"/>
+          <w:tab w:val="left" w:pos="13740"/>
+          <w:tab w:val="left" w:pos="14656"/>
+        </w:tabs>
+        <w:spacing w:before="0" w:beforeAutospacing="0" w:after="0" w:afterAutospacing="0" w:line="360" w:lineRule="auto"/>
+        <w:jc w:val="both"/>
+        <w:divId w:val="908687980"/>
+        <w:rPr>
+          <w:rFonts w:ascii="Consolas" w:hAnsi="Consolas" w:cs="Courier New"/>
+          <w:sz w:val="17"/>
+          <w:szCs w:val="17"/>
+        </w:rPr>
+      </w:pPr>
+      <w:r>
+        <w:rPr>
+          <w:rFonts w:ascii="Consolas" w:hAnsi="Consolas" w:cs="Courier New"/>
+          <w:color w:val="006666"/>
+          <w:sz w:val="17"/>
+          <w:szCs w:val="17"/>
+        </w:rPr>
+        <w:t>13.</w:t>
+      </w:r>
+      <w:r>
+        <w:rPr>
+          <w:rFonts w:ascii="Consolas" w:hAnsi="Consolas" w:cs="Courier New"/>
+          <w:color w:val="000000"/>
+          <w:sz w:val="17"/>
+          <w:szCs w:val="17"/>
+        </w:rPr>
+        <w:t xml:space="preserve">     </w:t>
+      </w:r>
+      <w:proofErr w:type="spellStart"/>
+      <w:r>
+        <w:rPr>
+          <w:rFonts w:ascii="Consolas" w:hAnsi="Consolas" w:cs="Courier New"/>
+          <w:color w:val="000000"/>
+          <w:sz w:val="17"/>
+          <w:szCs w:val="17"/>
+        </w:rPr>
+        <w:t>temperature_drift_tube</w:t>
+      </w:r>
+      <w:proofErr w:type="spellEnd"/>
+      <w:r>
+        <w:rPr>
+          <w:rFonts w:ascii="Consolas" w:hAnsi="Consolas" w:cs="Courier New"/>
+          <w:color w:val="000000"/>
+          <w:sz w:val="17"/>
+          <w:szCs w:val="17"/>
+        </w:rPr>
+        <w:t xml:space="preserve"> REAL</w:t>
+      </w:r>
+      <w:r>
+        <w:rPr>
+          <w:rFonts w:ascii="Consolas" w:hAnsi="Consolas" w:cs="Courier New"/>
+          <w:color w:val="666600"/>
+          <w:sz w:val="17"/>
+          <w:szCs w:val="17"/>
+        </w:rPr>
+        <w:t>,</w:t>
+      </w:r>
+    </w:p>
+    <w:p>
+      <w:pPr>
+        <w:pStyle w:val="NormalWeb"/>
+        <w:pBdr>
+          <w:top w:val="single" w:sz="6" w:space="2" w:color="888888"/>
+          <w:left w:val="single" w:sz="6" w:space="2" w:color="888888"/>
+          <w:bottom w:val="single" w:sz="6" w:space="2" w:color="888888"/>
+          <w:right w:val="single" w:sz="6" w:space="2" w:color="888888"/>
+        </w:pBdr>
+        <w:tabs>
+          <w:tab w:val="left" w:pos="916"/>
+          <w:tab w:val="left" w:pos="1832"/>
+          <w:tab w:val="left" w:pos="2748"/>
+          <w:tab w:val="left" w:pos="3664"/>
+          <w:tab w:val="left" w:pos="4580"/>
+          <w:tab w:val="left" w:pos="5496"/>
+          <w:tab w:val="left" w:pos="6412"/>
+          <w:tab w:val="left" w:pos="7328"/>
+          <w:tab w:val="left" w:pos="8244"/>
+          <w:tab w:val="left" w:pos="9160"/>
+          <w:tab w:val="left" w:pos="10076"/>
+          <w:tab w:val="left" w:pos="10992"/>
+          <w:tab w:val="left" w:pos="11908"/>
+          <w:tab w:val="left" w:pos="12824"/>
+          <w:tab w:val="left" w:pos="13740"/>
+          <w:tab w:val="left" w:pos="14656"/>
+        </w:tabs>
+        <w:spacing w:before="0" w:beforeAutospacing="0" w:after="0" w:afterAutospacing="0" w:line="360" w:lineRule="auto"/>
+        <w:jc w:val="both"/>
+        <w:divId w:val="908687980"/>
+        <w:rPr>
+          <w:rFonts w:ascii="Consolas" w:hAnsi="Consolas" w:cs="Courier New"/>
+          <w:sz w:val="17"/>
+          <w:szCs w:val="17"/>
+        </w:rPr>
+      </w:pPr>
+      <w:r>
+        <w:rPr>
+          <w:rFonts w:ascii="Consolas" w:hAnsi="Consolas" w:cs="Courier New"/>
+          <w:color w:val="006666"/>
+          <w:sz w:val="17"/>
+          <w:szCs w:val="17"/>
+        </w:rPr>
+        <w:t>14.</w:t>
+      </w:r>
+      <w:r>
+        <w:rPr>
+          <w:rFonts w:ascii="Consolas" w:hAnsi="Consolas" w:cs="Courier New"/>
+          <w:color w:val="000000"/>
+          <w:sz w:val="17"/>
+          <w:szCs w:val="17"/>
+        </w:rPr>
+        <w:t xml:space="preserve">     pressure REAL</w:t>
+      </w:r>
+      <w:r>
+        <w:rPr>
+          <w:rFonts w:ascii="Consolas" w:hAnsi="Consolas" w:cs="Courier New"/>
+          <w:color w:val="666600"/>
+          <w:sz w:val="17"/>
+          <w:szCs w:val="17"/>
+        </w:rPr>
+        <w:t>,</w:t>
+      </w:r>
+    </w:p>
+    <w:p>
+      <w:pPr>
+        <w:pStyle w:val="NormalWeb"/>
+        <w:pBdr>
+          <w:top w:val="single" w:sz="6" w:space="2" w:color="888888"/>
+          <w:left w:val="single" w:sz="6" w:space="2" w:color="888888"/>
+          <w:bottom w:val="single" w:sz="6" w:space="2" w:color="888888"/>
+          <w:right w:val="single" w:sz="6" w:space="2" w:color="888888"/>
+        </w:pBdr>
+        <w:tabs>
+          <w:tab w:val="left" w:pos="916"/>
+          <w:tab w:val="left" w:pos="1832"/>
+          <w:tab w:val="left" w:pos="2748"/>
+          <w:tab w:val="left" w:pos="3664"/>
+          <w:tab w:val="left" w:pos="4580"/>
+          <w:tab w:val="left" w:pos="5496"/>
+          <w:tab w:val="left" w:pos="6412"/>
+          <w:tab w:val="left" w:pos="7328"/>
+          <w:tab w:val="left" w:pos="8244"/>
+          <w:tab w:val="left" w:pos="9160"/>
+          <w:tab w:val="left" w:pos="10076"/>
+          <w:tab w:val="left" w:pos="10992"/>
+          <w:tab w:val="left" w:pos="11908"/>
+          <w:tab w:val="left" w:pos="12824"/>
+          <w:tab w:val="left" w:pos="13740"/>
+          <w:tab w:val="left" w:pos="14656"/>
+        </w:tabs>
+        <w:spacing w:before="0" w:beforeAutospacing="0" w:after="0" w:afterAutospacing="0" w:line="360" w:lineRule="auto"/>
+        <w:jc w:val="both"/>
+        <w:divId w:val="908687980"/>
+        <w:rPr>
+          <w:rFonts w:ascii="Consolas" w:hAnsi="Consolas" w:cs="Courier New"/>
+          <w:sz w:val="17"/>
+          <w:szCs w:val="17"/>
+        </w:rPr>
+      </w:pPr>
+      <w:r>
+        <w:rPr>
+          <w:rFonts w:ascii="Consolas" w:hAnsi="Consolas" w:cs="Courier New"/>
+          <w:color w:val="006666"/>
+          <w:sz w:val="17"/>
+          <w:szCs w:val="17"/>
+        </w:rPr>
+        <w:t>15.</w:t>
+      </w:r>
+      <w:r>
+        <w:rPr>
+          <w:rFonts w:ascii="Consolas" w:hAnsi="Consolas" w:cs="Courier New"/>
+          <w:color w:val="000000"/>
+          <w:sz w:val="17"/>
+          <w:szCs w:val="17"/>
+        </w:rPr>
+        <w:t xml:space="preserve">     </w:t>
+      </w:r>
+      <w:proofErr w:type="spellStart"/>
+      <w:r>
+        <w:rPr>
+          <w:rFonts w:ascii="Consolas" w:hAnsi="Consolas" w:cs="Courier New"/>
+          <w:color w:val="000000"/>
+          <w:sz w:val="17"/>
+          <w:szCs w:val="17"/>
+        </w:rPr>
+        <w:t>pos_voltage</w:t>
+      </w:r>
+      <w:proofErr w:type="spellEnd"/>
+      <w:r>
+        <w:rPr>
+          <w:rFonts w:ascii="Consolas" w:hAnsi="Consolas" w:cs="Courier New"/>
+          <w:color w:val="000000"/>
+          <w:sz w:val="17"/>
+          <w:szCs w:val="17"/>
+        </w:rPr>
+        <w:t xml:space="preserve"> REAL</w:t>
+      </w:r>
+      <w:r>
+        <w:rPr>
+          <w:rFonts w:ascii="Consolas" w:hAnsi="Consolas" w:cs="Courier New"/>
+          <w:color w:val="666600"/>
+          <w:sz w:val="17"/>
+          <w:szCs w:val="17"/>
+        </w:rPr>
+        <w:t>,</w:t>
+      </w:r>
+    </w:p>
+    <w:p>
+      <w:pPr>
+        <w:pStyle w:val="NormalWeb"/>
+        <w:pBdr>
+          <w:top w:val="single" w:sz="6" w:space="2" w:color="888888"/>
+          <w:left w:val="single" w:sz="6" w:space="2" w:color="888888"/>
+          <w:bottom w:val="single" w:sz="6" w:space="2" w:color="888888"/>
+          <w:right w:val="single" w:sz="6" w:space="2" w:color="888888"/>
+        </w:pBdr>
+        <w:tabs>
+          <w:tab w:val="left" w:pos="916"/>
+          <w:tab w:val="left" w:pos="1832"/>
+          <w:tab w:val="left" w:pos="2748"/>
+          <w:tab w:val="left" w:pos="3664"/>
+          <w:tab w:val="left" w:pos="4580"/>
+          <w:tab w:val="left" w:pos="5496"/>
+          <w:tab w:val="left" w:pos="6412"/>
+          <w:tab w:val="left" w:pos="7328"/>
+          <w:tab w:val="left" w:pos="8244"/>
+          <w:tab w:val="left" w:pos="9160"/>
+          <w:tab w:val="left" w:pos="10076"/>
+          <w:tab w:val="left" w:pos="10992"/>
+          <w:tab w:val="left" w:pos="11908"/>
+          <w:tab w:val="left" w:pos="12824"/>
+          <w:tab w:val="left" w:pos="13740"/>
+          <w:tab w:val="left" w:pos="14656"/>
+        </w:tabs>
+        <w:spacing w:before="0" w:beforeAutospacing="0" w:after="0" w:afterAutospacing="0" w:line="360" w:lineRule="auto"/>
+        <w:jc w:val="both"/>
+        <w:divId w:val="908687980"/>
+        <w:rPr>
+          <w:rFonts w:ascii="Consolas" w:hAnsi="Consolas" w:cs="Courier New"/>
+          <w:sz w:val="17"/>
+          <w:szCs w:val="17"/>
+        </w:rPr>
+      </w:pPr>
+      <w:r>
+        <w:rPr>
+          <w:rFonts w:ascii="Consolas" w:hAnsi="Consolas" w:cs="Courier New"/>
+          <w:color w:val="006666"/>
+          <w:sz w:val="17"/>
+          <w:szCs w:val="17"/>
+        </w:rPr>
+        <w:t>16.</w:t>
+      </w:r>
+      <w:r>
+        <w:rPr>
+          <w:rFonts w:ascii="Consolas" w:hAnsi="Consolas" w:cs="Courier New"/>
+          <w:color w:val="000000"/>
+          <w:sz w:val="17"/>
+          <w:szCs w:val="17"/>
+        </w:rPr>
+        <w:t xml:space="preserve">     </w:t>
+      </w:r>
+      <w:proofErr w:type="spellStart"/>
+      <w:r>
+        <w:rPr>
+          <w:rFonts w:ascii="Consolas" w:hAnsi="Consolas" w:cs="Courier New"/>
+          <w:color w:val="000000"/>
+          <w:sz w:val="17"/>
+          <w:szCs w:val="17"/>
+        </w:rPr>
+        <w:t>neg_voltage</w:t>
+      </w:r>
+      <w:proofErr w:type="spellEnd"/>
+      <w:r>
+        <w:rPr>
+          <w:rFonts w:ascii="Consolas" w:hAnsi="Consolas" w:cs="Courier New"/>
+          <w:color w:val="000000"/>
+          <w:sz w:val="17"/>
+          <w:szCs w:val="17"/>
+        </w:rPr>
+        <w:t xml:space="preserve"> REAL</w:t>
+      </w:r>
+      <w:r>
+        <w:rPr>
+          <w:rFonts w:ascii="Consolas" w:hAnsi="Consolas" w:cs="Courier New"/>
+          <w:color w:val="666600"/>
+          <w:sz w:val="17"/>
+          <w:szCs w:val="17"/>
+        </w:rPr>
+        <w:t>,</w:t>
+      </w:r>
+    </w:p>
+    <w:p>
+      <w:pPr>
+        <w:pStyle w:val="NormalWeb"/>
+        <w:pBdr>
+          <w:top w:val="single" w:sz="6" w:space="2" w:color="888888"/>
+          <w:left w:val="single" w:sz="6" w:space="2" w:color="888888"/>
+          <w:bottom w:val="single" w:sz="6" w:space="2" w:color="888888"/>
+          <w:right w:val="single" w:sz="6" w:space="2" w:color="888888"/>
+        </w:pBdr>
+        <w:tabs>
+          <w:tab w:val="left" w:pos="916"/>
+          <w:tab w:val="left" w:pos="1832"/>
+          <w:tab w:val="left" w:pos="2748"/>
+          <w:tab w:val="left" w:pos="3664"/>
+          <w:tab w:val="left" w:pos="4580"/>
+          <w:tab w:val="left" w:pos="5496"/>
+          <w:tab w:val="left" w:pos="6412"/>
+          <w:tab w:val="left" w:pos="7328"/>
+          <w:tab w:val="left" w:pos="8244"/>
+          <w:tab w:val="left" w:pos="9160"/>
+          <w:tab w:val="left" w:pos="10076"/>
+          <w:tab w:val="left" w:pos="10992"/>
+          <w:tab w:val="left" w:pos="11908"/>
+          <w:tab w:val="left" w:pos="12824"/>
+          <w:tab w:val="left" w:pos="13740"/>
+          <w:tab w:val="left" w:pos="14656"/>
+        </w:tabs>
+        <w:spacing w:before="0" w:beforeAutospacing="0" w:after="0" w:afterAutospacing="0" w:line="360" w:lineRule="auto"/>
+        <w:jc w:val="both"/>
+        <w:divId w:val="908687980"/>
+        <w:rPr>
+          <w:rFonts w:ascii="Consolas" w:hAnsi="Consolas" w:cs="Courier New"/>
+          <w:sz w:val="17"/>
+          <w:szCs w:val="17"/>
+        </w:rPr>
+      </w:pPr>
+      <w:r>
+        <w:rPr>
+          <w:rFonts w:ascii="Consolas" w:hAnsi="Consolas" w:cs="Courier New"/>
+          <w:color w:val="006666"/>
+          <w:sz w:val="17"/>
+          <w:szCs w:val="17"/>
+        </w:rPr>
+        <w:t>17.</w:t>
+      </w:r>
+      <w:r>
+        <w:rPr>
+          <w:rFonts w:ascii="Consolas" w:hAnsi="Consolas" w:cs="Courier New"/>
+          <w:color w:val="000000"/>
+          <w:sz w:val="17"/>
+          <w:szCs w:val="17"/>
+        </w:rPr>
+        <w:t xml:space="preserve">     </w:t>
+      </w:r>
+      <w:proofErr w:type="spellStart"/>
+      <w:r>
+        <w:rPr>
+          <w:rFonts w:ascii="Consolas" w:hAnsi="Consolas" w:cs="Courier New"/>
+          <w:color w:val="000000"/>
+          <w:sz w:val="17"/>
+          <w:szCs w:val="17"/>
+        </w:rPr>
+        <w:t>tube_length</w:t>
+      </w:r>
+      <w:proofErr w:type="spellEnd"/>
+      <w:r>
+        <w:rPr>
+          <w:rFonts w:ascii="Consolas" w:hAnsi="Consolas" w:cs="Courier New"/>
+          <w:color w:val="000000"/>
+          <w:sz w:val="17"/>
+          <w:szCs w:val="17"/>
+        </w:rPr>
+        <w:t xml:space="preserve"> REAL</w:t>
+      </w:r>
+      <w:r>
+        <w:rPr>
+          <w:rFonts w:ascii="Consolas" w:hAnsi="Consolas" w:cs="Courier New"/>
+          <w:color w:val="666600"/>
+          <w:sz w:val="17"/>
+          <w:szCs w:val="17"/>
+        </w:rPr>
+        <w:t>,</w:t>
+      </w:r>
+    </w:p>
+    <w:p>
+      <w:pPr>
+        <w:pStyle w:val="NormalWeb"/>
+        <w:pBdr>
+          <w:top w:val="single" w:sz="6" w:space="2" w:color="888888"/>
+          <w:left w:val="single" w:sz="6" w:space="2" w:color="888888"/>
+          <w:bottom w:val="single" w:sz="6" w:space="2" w:color="888888"/>
+          <w:right w:val="single" w:sz="6" w:space="2" w:color="888888"/>
+        </w:pBdr>
+        <w:tabs>
+          <w:tab w:val="left" w:pos="916"/>
+          <w:tab w:val="left" w:pos="1832"/>
+          <w:tab w:val="left" w:pos="2748"/>
+          <w:tab w:val="left" w:pos="3664"/>
+          <w:tab w:val="left" w:pos="4580"/>
+          <w:tab w:val="left" w:pos="5496"/>
+          <w:tab w:val="left" w:pos="6412"/>
+          <w:tab w:val="left" w:pos="7328"/>
+          <w:tab w:val="left" w:pos="8244"/>
+          <w:tab w:val="left" w:pos="9160"/>
+          <w:tab w:val="left" w:pos="10076"/>
+          <w:tab w:val="left" w:pos="10992"/>
+          <w:tab w:val="left" w:pos="11908"/>
+          <w:tab w:val="left" w:pos="12824"/>
+          <w:tab w:val="left" w:pos="13740"/>
+          <w:tab w:val="left" w:pos="14656"/>
+        </w:tabs>
+        <w:spacing w:before="0" w:beforeAutospacing="0" w:after="0" w:afterAutospacing="0" w:line="360" w:lineRule="auto"/>
+        <w:jc w:val="both"/>
+        <w:divId w:val="908687980"/>
+        <w:rPr>
+          <w:rFonts w:ascii="Consolas" w:hAnsi="Consolas" w:cs="Courier New"/>
+          <w:sz w:val="17"/>
+          <w:szCs w:val="17"/>
+        </w:rPr>
+      </w:pPr>
+      <w:r>
+        <w:rPr>
+          <w:rFonts w:ascii="Consolas" w:hAnsi="Consolas" w:cs="Courier New"/>
+          <w:color w:val="006666"/>
+          <w:sz w:val="17"/>
+          <w:szCs w:val="17"/>
+        </w:rPr>
+        <w:t>18.</w:t>
+      </w:r>
+      <w:r>
+        <w:rPr>
+          <w:rFonts w:ascii="Consolas" w:hAnsi="Consolas" w:cs="Courier New"/>
+          <w:color w:val="000000"/>
+          <w:sz w:val="17"/>
+          <w:szCs w:val="17"/>
+        </w:rPr>
+        <w:t xml:space="preserve">     </w:t>
+      </w:r>
+      <w:proofErr w:type="spellStart"/>
+      <w:r>
+        <w:rPr>
+          <w:rFonts w:ascii="Consolas" w:hAnsi="Consolas" w:cs="Courier New"/>
+          <w:color w:val="000000"/>
+          <w:sz w:val="17"/>
+          <w:szCs w:val="17"/>
+        </w:rPr>
+        <w:t>pressure_offset</w:t>
+      </w:r>
+      <w:proofErr w:type="spellEnd"/>
+      <w:r>
+        <w:rPr>
+          <w:rFonts w:ascii="Consolas" w:hAnsi="Consolas" w:cs="Courier New"/>
+          <w:color w:val="000000"/>
+          <w:sz w:val="17"/>
+          <w:szCs w:val="17"/>
+        </w:rPr>
+        <w:t xml:space="preserve"> REAL</w:t>
+      </w:r>
+      <w:r>
+        <w:rPr>
+          <w:rFonts w:ascii="Consolas" w:hAnsi="Consolas" w:cs="Courier New"/>
+          <w:color w:val="666600"/>
+          <w:sz w:val="17"/>
+          <w:szCs w:val="17"/>
+        </w:rPr>
+        <w:t>,</w:t>
+      </w:r>
+    </w:p>
+    <w:p>
+      <w:pPr>
+        <w:pStyle w:val="NormalWeb"/>
+        <w:pBdr>
+          <w:top w:val="single" w:sz="6" w:space="2" w:color="888888"/>
+          <w:left w:val="single" w:sz="6" w:space="2" w:color="888888"/>
+          <w:bottom w:val="single" w:sz="6" w:space="2" w:color="888888"/>
+          <w:right w:val="single" w:sz="6" w:space="2" w:color="888888"/>
+        </w:pBdr>
+        <w:tabs>
+          <w:tab w:val="left" w:pos="916"/>
+          <w:tab w:val="left" w:pos="1832"/>
+          <w:tab w:val="left" w:pos="2748"/>
+          <w:tab w:val="left" w:pos="3664"/>
+          <w:tab w:val="left" w:pos="4580"/>
+          <w:tab w:val="left" w:pos="5496"/>
+          <w:tab w:val="left" w:pos="6412"/>
+          <w:tab w:val="left" w:pos="7328"/>
+          <w:tab w:val="left" w:pos="8244"/>
+          <w:tab w:val="left" w:pos="9160"/>
+          <w:tab w:val="left" w:pos="10076"/>
+          <w:tab w:val="left" w:pos="10992"/>
+          <w:tab w:val="left" w:pos="11908"/>
+          <w:tab w:val="left" w:pos="12824"/>
+          <w:tab w:val="left" w:pos="13740"/>
+          <w:tab w:val="left" w:pos="14656"/>
+        </w:tabs>
+        <w:spacing w:before="0" w:beforeAutospacing="0" w:after="0" w:afterAutospacing="0" w:line="360" w:lineRule="auto"/>
+        <w:jc w:val="both"/>
+        <w:divId w:val="908687980"/>
+        <w:rPr>
+          <w:rFonts w:ascii="Consolas" w:hAnsi="Consolas" w:cs="Courier New"/>
+          <w:sz w:val="17"/>
+          <w:szCs w:val="17"/>
+        </w:rPr>
+      </w:pPr>
+      <w:r>
+        <w:rPr>
+          <w:rFonts w:ascii="Consolas" w:hAnsi="Consolas" w:cs="Courier New"/>
+          <w:color w:val="006666"/>
+          <w:sz w:val="17"/>
+          <w:szCs w:val="17"/>
+        </w:rPr>
+        <w:t>19.</w:t>
+      </w:r>
+      <w:r>
+        <w:rPr>
+          <w:rFonts w:ascii="Consolas" w:hAnsi="Consolas" w:cs="Courier New"/>
+          <w:color w:val="000000"/>
+          <w:sz w:val="17"/>
+          <w:szCs w:val="17"/>
+        </w:rPr>
+        <w:t xml:space="preserve">     </w:t>
+      </w:r>
+      <w:proofErr w:type="spellStart"/>
+      <w:r>
+        <w:rPr>
+          <w:rFonts w:ascii="Consolas" w:hAnsi="Consolas" w:cs="Courier New"/>
+          <w:color w:val="000000"/>
+          <w:sz w:val="17"/>
+          <w:szCs w:val="17"/>
+        </w:rPr>
+        <w:t>pressure_gradient</w:t>
+      </w:r>
+      <w:proofErr w:type="spellEnd"/>
+      <w:r>
+        <w:rPr>
+          <w:rFonts w:ascii="Consolas" w:hAnsi="Consolas" w:cs="Courier New"/>
+          <w:color w:val="000000"/>
+          <w:sz w:val="17"/>
+          <w:szCs w:val="17"/>
+        </w:rPr>
+        <w:t xml:space="preserve"> REAL</w:t>
+      </w:r>
+      <w:r>
+        <w:rPr>
+          <w:rFonts w:ascii="Consolas" w:hAnsi="Consolas" w:cs="Courier New"/>
+          <w:color w:val="666600"/>
+          <w:sz w:val="17"/>
+          <w:szCs w:val="17"/>
+        </w:rPr>
+        <w:t>,</w:t>
+      </w:r>
+    </w:p>
+    <w:p>
+      <w:pPr>
+        <w:pStyle w:val="NormalWeb"/>
+        <w:pBdr>
+          <w:top w:val="single" w:sz="6" w:space="2" w:color="888888"/>
+          <w:left w:val="single" w:sz="6" w:space="2" w:color="888888"/>
+          <w:bottom w:val="single" w:sz="6" w:space="2" w:color="888888"/>
+          <w:right w:val="single" w:sz="6" w:space="2" w:color="888888"/>
+        </w:pBdr>
+        <w:tabs>
+          <w:tab w:val="left" w:pos="916"/>
+          <w:tab w:val="left" w:pos="1832"/>
+          <w:tab w:val="left" w:pos="2748"/>
+          <w:tab w:val="left" w:pos="3664"/>
+          <w:tab w:val="left" w:pos="4580"/>
+          <w:tab w:val="left" w:pos="5496"/>
+          <w:tab w:val="left" w:pos="6412"/>
+          <w:tab w:val="left" w:pos="7328"/>
+          <w:tab w:val="left" w:pos="8244"/>
+          <w:tab w:val="left" w:pos="9160"/>
+          <w:tab w:val="left" w:pos="10076"/>
+          <w:tab w:val="left" w:pos="10992"/>
+          <w:tab w:val="left" w:pos="11908"/>
+          <w:tab w:val="left" w:pos="12824"/>
+          <w:tab w:val="left" w:pos="13740"/>
+          <w:tab w:val="left" w:pos="14656"/>
+        </w:tabs>
+        <w:spacing w:before="0" w:beforeAutospacing="0" w:after="0" w:afterAutospacing="0" w:line="360" w:lineRule="auto"/>
+        <w:jc w:val="both"/>
+        <w:divId w:val="908687980"/>
+        <w:rPr>
+          <w:rFonts w:ascii="Consolas" w:hAnsi="Consolas" w:cs="Courier New"/>
+          <w:sz w:val="17"/>
+          <w:szCs w:val="17"/>
+        </w:rPr>
+      </w:pPr>
+      <w:r>
+        <w:rPr>
+          <w:rFonts w:ascii="Consolas" w:hAnsi="Consolas" w:cs="Courier New"/>
+          <w:color w:val="006666"/>
+          <w:sz w:val="17"/>
+          <w:szCs w:val="17"/>
+        </w:rPr>
+        <w:t>20.</w:t>
+      </w:r>
+      <w:r>
+        <w:rPr>
+          <w:rFonts w:ascii="Consolas" w:hAnsi="Consolas" w:cs="Courier New"/>
+          <w:color w:val="000000"/>
+          <w:sz w:val="17"/>
+          <w:szCs w:val="17"/>
+        </w:rPr>
+        <w:t xml:space="preserve">     </w:t>
+      </w:r>
+      <w:proofErr w:type="spellStart"/>
+      <w:r>
+        <w:rPr>
+          <w:rFonts w:ascii="Consolas" w:hAnsi="Consolas" w:cs="Courier New"/>
+          <w:color w:val="000000"/>
+          <w:sz w:val="17"/>
+          <w:szCs w:val="17"/>
+        </w:rPr>
+        <w:t>pos_spectrum</w:t>
+      </w:r>
+      <w:proofErr w:type="spellEnd"/>
+      <w:r>
+        <w:rPr>
+          <w:rFonts w:ascii="Consolas" w:hAnsi="Consolas" w:cs="Courier New"/>
+          <w:color w:val="000000"/>
+          <w:sz w:val="17"/>
+          <w:szCs w:val="17"/>
+        </w:rPr>
+        <w:t xml:space="preserve"> BLOB</w:t>
+      </w:r>
+      <w:r>
+        <w:rPr>
+          <w:rFonts w:ascii="Consolas" w:hAnsi="Consolas" w:cs="Courier New"/>
+          <w:color w:val="666600"/>
+          <w:sz w:val="17"/>
+          <w:szCs w:val="17"/>
+        </w:rPr>
+        <w:t>,</w:t>
+      </w:r>
+    </w:p>
+    <w:p>
+      <w:pPr>
+        <w:pStyle w:val="NormalWeb"/>
+        <w:pBdr>
+          <w:top w:val="single" w:sz="6" w:space="2" w:color="888888"/>
+          <w:left w:val="single" w:sz="6" w:space="2" w:color="888888"/>
+          <w:bottom w:val="single" w:sz="6" w:space="2" w:color="888888"/>
+          <w:right w:val="single" w:sz="6" w:space="2" w:color="888888"/>
+        </w:pBdr>
+        <w:tabs>
+          <w:tab w:val="left" w:pos="916"/>
+          <w:tab w:val="left" w:pos="1832"/>
+          <w:tab w:val="left" w:pos="2748"/>
+          <w:tab w:val="left" w:pos="3664"/>
+          <w:tab w:val="left" w:pos="4580"/>
+          <w:tab w:val="left" w:pos="5496"/>
+          <w:tab w:val="left" w:pos="6412"/>
+          <w:tab w:val="left" w:pos="7328"/>
+          <w:tab w:val="left" w:pos="8244"/>
+          <w:tab w:val="left" w:pos="9160"/>
+          <w:tab w:val="left" w:pos="10076"/>
+          <w:tab w:val="left" w:pos="10992"/>
+          <w:tab w:val="left" w:pos="11908"/>
+          <w:tab w:val="left" w:pos="12824"/>
+          <w:tab w:val="left" w:pos="13740"/>
+          <w:tab w:val="left" w:pos="14656"/>
+        </w:tabs>
+        <w:spacing w:before="0" w:beforeAutospacing="0" w:after="0" w:afterAutospacing="0" w:line="360" w:lineRule="auto"/>
+        <w:jc w:val="both"/>
+        <w:divId w:val="908687980"/>
+        <w:rPr>
+          <w:rFonts w:ascii="Consolas" w:hAnsi="Consolas" w:cs="Courier New"/>
+          <w:sz w:val="17"/>
+          <w:szCs w:val="17"/>
+        </w:rPr>
+      </w:pPr>
+      <w:r>
+        <w:rPr>
+          <w:rFonts w:ascii="Consolas" w:hAnsi="Consolas" w:cs="Courier New"/>
+          <w:color w:val="006666"/>
+          <w:sz w:val="17"/>
+          <w:szCs w:val="17"/>
+        </w:rPr>
+        <w:t>21.</w:t>
+      </w:r>
+      <w:r>
+        <w:rPr>
+          <w:rFonts w:ascii="Consolas" w:hAnsi="Consolas" w:cs="Courier New"/>
+          <w:color w:val="000000"/>
+          <w:sz w:val="17"/>
+          <w:szCs w:val="17"/>
+        </w:rPr>
+        <w:t xml:space="preserve">     </w:t>
+      </w:r>
+      <w:proofErr w:type="spellStart"/>
+      <w:r>
+        <w:rPr>
+          <w:rFonts w:ascii="Consolas" w:hAnsi="Consolas" w:cs="Courier New"/>
+          <w:color w:val="000000"/>
+          <w:sz w:val="17"/>
+          <w:szCs w:val="17"/>
+        </w:rPr>
+        <w:t>neg_spectrum</w:t>
+      </w:r>
+      <w:proofErr w:type="spellEnd"/>
+      <w:r>
+        <w:rPr>
+          <w:rFonts w:ascii="Consolas" w:hAnsi="Consolas" w:cs="Courier New"/>
+          <w:color w:val="000000"/>
+          <w:sz w:val="17"/>
+          <w:szCs w:val="17"/>
+        </w:rPr>
+        <w:t xml:space="preserve"> BLOB</w:t>
+      </w:r>
+    </w:p>
+    <w:p>
+      <w:pPr>
+        <w:pStyle w:val="NormalWeb"/>
+        <w:pBdr>
+          <w:top w:val="single" w:sz="6" w:space="2" w:color="888888"/>
+          <w:left w:val="single" w:sz="6" w:space="2" w:color="888888"/>
+          <w:bottom w:val="single" w:sz="6" w:space="2" w:color="888888"/>
+          <w:right w:val="single" w:sz="6" w:space="2" w:color="888888"/>
+        </w:pBdr>
+        <w:tabs>
+          <w:tab w:val="left" w:pos="916"/>
+          <w:tab w:val="left" w:pos="1832"/>
+          <w:tab w:val="left" w:pos="2748"/>
+          <w:tab w:val="left" w:pos="3664"/>
+          <w:tab w:val="left" w:pos="4580"/>
+          <w:tab w:val="left" w:pos="5496"/>
+          <w:tab w:val="left" w:pos="6412"/>
+          <w:tab w:val="left" w:pos="7328"/>
+          <w:tab w:val="left" w:pos="8244"/>
+          <w:tab w:val="left" w:pos="9160"/>
+          <w:tab w:val="left" w:pos="10076"/>
+          <w:tab w:val="left" w:pos="10992"/>
+          <w:tab w:val="left" w:pos="11908"/>
+          <w:tab w:val="left" w:pos="12824"/>
+          <w:tab w:val="left" w:pos="13740"/>
+          <w:tab w:val="left" w:pos="14656"/>
+        </w:tabs>
+        <w:spacing w:before="0" w:beforeAutospacing="0" w:after="0" w:afterAutospacing="0" w:line="360" w:lineRule="auto"/>
+        <w:jc w:val="both"/>
+        <w:divId w:val="908687980"/>
+        <w:rPr>
+          <w:rFonts w:ascii="Consolas" w:hAnsi="Consolas" w:cs="Courier New"/>
+          <w:sz w:val="17"/>
+          <w:szCs w:val="17"/>
+        </w:rPr>
+      </w:pPr>
+      <w:proofErr w:type="gramStart"/>
+      <w:r>
+        <w:rPr>
+          <w:rFonts w:ascii="Consolas" w:hAnsi="Consolas" w:cs="Courier New"/>
+          <w:color w:val="006666"/>
+          <w:sz w:val="17"/>
+          <w:szCs w:val="17"/>
+        </w:rPr>
+        <w:t>22.</w:t>
+      </w:r>
+      <w:r>
+        <w:rPr>
+          <w:rFonts w:ascii="Consolas" w:hAnsi="Consolas" w:cs="Courier New"/>
+          <w:color w:val="000000"/>
+          <w:sz w:val="17"/>
+          <w:szCs w:val="17"/>
+        </w:rPr>
+        <w:t xml:space="preserve"> </w:t>
+      </w:r>
+      <w:r>
+        <w:rPr>
+          <w:rFonts w:ascii="Consolas" w:hAnsi="Consolas" w:cs="Courier New"/>
+          <w:color w:val="666600"/>
+          <w:sz w:val="17"/>
+          <w:szCs w:val="17"/>
+        </w:rPr>
+        <w:t>)</w:t>
+      </w:r>
+      <w:proofErr w:type="gramEnd"/>
+      <w:r>
+        <w:rPr>
+          <w:rFonts w:ascii="Consolas" w:hAnsi="Consolas" w:cs="Courier New"/>
+          <w:color w:val="666600"/>
+          <w:sz w:val="17"/>
+          <w:szCs w:val="17"/>
+        </w:rPr>
+        <w:t>;</w:t>
+      </w:r>
+    </w:p>
+    <w:p>
+      <w:pPr>
+        <w:pStyle w:val="NormalWeb"/>
+        <w:pBdr>
+          <w:top w:val="single" w:sz="6" w:space="2" w:color="888888"/>
+          <w:left w:val="single" w:sz="6" w:space="2" w:color="888888"/>
+          <w:bottom w:val="single" w:sz="6" w:space="2" w:color="888888"/>
+          <w:right w:val="single" w:sz="6" w:space="2" w:color="888888"/>
+        </w:pBdr>
+        <w:tabs>
+          <w:tab w:val="left" w:pos="916"/>
+          <w:tab w:val="left" w:pos="1832"/>
+          <w:tab w:val="left" w:pos="2748"/>
+          <w:tab w:val="left" w:pos="3664"/>
+          <w:tab w:val="left" w:pos="4580"/>
+          <w:tab w:val="left" w:pos="5496"/>
+          <w:tab w:val="left" w:pos="6412"/>
+          <w:tab w:val="left" w:pos="7328"/>
+          <w:tab w:val="left" w:pos="8244"/>
+          <w:tab w:val="left" w:pos="9160"/>
+          <w:tab w:val="left" w:pos="10076"/>
+          <w:tab w:val="left" w:pos="10992"/>
+          <w:tab w:val="left" w:pos="11908"/>
+          <w:tab w:val="left" w:pos="12824"/>
+          <w:tab w:val="left" w:pos="13740"/>
+          <w:tab w:val="left" w:pos="14656"/>
+        </w:tabs>
+        <w:spacing w:before="0" w:beforeAutospacing="0" w:after="0" w:afterAutospacing="0" w:line="360" w:lineRule="auto"/>
+        <w:jc w:val="both"/>
+        <w:divId w:val="908687980"/>
+        <w:rPr>
+          <w:rFonts w:ascii="Consolas" w:hAnsi="Consolas" w:cs="Courier New"/>
+          <w:sz w:val="17"/>
+          <w:szCs w:val="17"/>
+        </w:rPr>
+      </w:pPr>
+      <w:r>
+        <w:rPr>
+          <w:rFonts w:ascii="Consolas" w:hAnsi="Consolas" w:cs="Courier New"/>
+          <w:color w:val="006666"/>
+          <w:sz w:val="17"/>
+          <w:szCs w:val="17"/>
+        </w:rPr>
+        <w:t>23.</w:t>
+      </w:r>
+      <w:r>
+        <w:rPr>
+          <w:rFonts w:ascii="Consolas" w:hAnsi="Consolas" w:cs="Courier New"/>
+          <w:color w:val="000000"/>
+          <w:sz w:val="17"/>
+          <w:szCs w:val="17"/>
+        </w:rPr>
+        <w:t xml:space="preserve">  </w:t>
+      </w:r>
+    </w:p>
+    <w:p>
+      <w:pPr>
+        <w:rPr>
+          <w:lang w:val="en-US"/>
+        </w:rPr>
+      </w:pPr>
+      <w:r>
+        <w:rPr>
+          <w:lang w:val="en-US"/>
+        </w:rPr>
+        <w:t>This query creates the measurement table with the important parameters like measurement time, temperature of the drift tube during measurement, pressure during measurement, potential difference during measurement (voltage), tube length and the positive and negative spectra.</w:t>
+      </w:r>
+    </w:p>
+    <w:p>
+      <w:pPr>
+        <w:rPr>
+          <w:lang w:val="en-US"/>
+        </w:rPr>
+      </w:pPr>
+      <w:r>
+        <w:rPr>
+          <w:lang w:val="en-US"/>
+        </w:rPr>
+        <w:t>Similarly,</w:t>
+      </w:r>
+      <w:r>
+        <w:rPr>
+          <w:lang w:val="en-US"/>
+        </w:rPr>
+        <w:t xml:space="preserve"> the library table is created with the following query.</w:t>
+      </w:r>
+    </w:p>
+    <w:p>
+      <w:pPr>
+        <w:pStyle w:val="NormalWeb"/>
+        <w:pBdr>
+          <w:top w:val="single" w:sz="6" w:space="2" w:color="888888"/>
+          <w:left w:val="single" w:sz="6" w:space="2" w:color="888888"/>
+          <w:bottom w:val="single" w:sz="6" w:space="2" w:color="888888"/>
+          <w:right w:val="single" w:sz="6" w:space="2" w:color="888888"/>
+        </w:pBdr>
+        <w:tabs>
+          <w:tab w:val="left" w:pos="916"/>
+          <w:tab w:val="left" w:pos="1832"/>
+          <w:tab w:val="left" w:pos="2748"/>
+          <w:tab w:val="left" w:pos="3664"/>
+          <w:tab w:val="left" w:pos="4580"/>
+          <w:tab w:val="left" w:pos="5496"/>
+          <w:tab w:val="left" w:pos="6412"/>
+          <w:tab w:val="left" w:pos="7328"/>
+          <w:tab w:val="left" w:pos="8244"/>
+          <w:tab w:val="left" w:pos="9160"/>
+          <w:tab w:val="left" w:pos="10076"/>
+          <w:tab w:val="left" w:pos="10992"/>
+          <w:tab w:val="left" w:pos="11908"/>
+          <w:tab w:val="left" w:pos="12824"/>
+          <w:tab w:val="left" w:pos="13740"/>
+          <w:tab w:val="left" w:pos="14656"/>
+        </w:tabs>
+        <w:spacing w:before="0" w:beforeAutospacing="0" w:after="0" w:afterAutospacing="0" w:line="360" w:lineRule="auto"/>
+        <w:divId w:val="1132137198"/>
+        <w:rPr>
+          <w:rFonts w:ascii="Consolas" w:hAnsi="Consolas" w:cs="Courier New"/>
+          <w:sz w:val="17"/>
+          <w:szCs w:val="17"/>
+        </w:rPr>
+      </w:pPr>
+      <w:r>
+        <w:rPr>
+          <w:rFonts w:ascii="Consolas" w:hAnsi="Consolas" w:cs="Courier New"/>
+          <w:color w:val="000000"/>
+          <w:sz w:val="17"/>
+          <w:szCs w:val="17"/>
+        </w:rPr>
+        <w:t xml:space="preserve">CREATE TABLE library </w:t>
+      </w:r>
+      <w:r>
+        <w:rPr>
+          <w:rFonts w:ascii="Consolas" w:hAnsi="Consolas" w:cs="Courier New"/>
+          <w:color w:val="666600"/>
+          <w:sz w:val="17"/>
+          <w:szCs w:val="17"/>
+        </w:rPr>
+        <w:t>(</w:t>
+      </w:r>
+    </w:p>
+    <w:p>
+      <w:pPr>
+        <w:pStyle w:val="NormalWeb"/>
+        <w:pBdr>
+          <w:top w:val="single" w:sz="6" w:space="2" w:color="888888"/>
+          <w:left w:val="single" w:sz="6" w:space="2" w:color="888888"/>
+          <w:bottom w:val="single" w:sz="6" w:space="2" w:color="888888"/>
+          <w:right w:val="single" w:sz="6" w:space="2" w:color="888888"/>
+        </w:pBdr>
+        <w:tabs>
+          <w:tab w:val="left" w:pos="916"/>
+          <w:tab w:val="left" w:pos="1832"/>
+          <w:tab w:val="left" w:pos="2748"/>
+          <w:tab w:val="left" w:pos="3664"/>
+          <w:tab w:val="left" w:pos="4580"/>
+          <w:tab w:val="left" w:pos="5496"/>
+          <w:tab w:val="left" w:pos="6412"/>
+          <w:tab w:val="left" w:pos="7328"/>
+          <w:tab w:val="left" w:pos="8244"/>
+          <w:tab w:val="left" w:pos="9160"/>
+          <w:tab w:val="left" w:pos="10076"/>
+          <w:tab w:val="left" w:pos="10992"/>
+          <w:tab w:val="left" w:pos="11908"/>
+          <w:tab w:val="left" w:pos="12824"/>
+          <w:tab w:val="left" w:pos="13740"/>
+          <w:tab w:val="left" w:pos="14656"/>
+        </w:tabs>
+        <w:spacing w:before="0" w:beforeAutospacing="0" w:after="0" w:afterAutospacing="0" w:line="360" w:lineRule="auto"/>
+        <w:divId w:val="1132137198"/>
+        <w:rPr>
+          <w:rFonts w:ascii="Consolas" w:hAnsi="Consolas" w:cs="Courier New"/>
+          <w:sz w:val="17"/>
+          <w:szCs w:val="17"/>
+        </w:rPr>
+      </w:pPr>
+      <w:r>
+        <w:rPr>
+          <w:rFonts w:ascii="Consolas" w:hAnsi="Consolas" w:cs="Courier New"/>
+          <w:color w:val="000000"/>
+          <w:sz w:val="17"/>
+          <w:szCs w:val="17"/>
+        </w:rPr>
+        <w:t>    id INTEGER PRIMARY KEY AUTOINCREMENT</w:t>
+      </w:r>
+      <w:r>
+        <w:rPr>
+          <w:rFonts w:ascii="Consolas" w:hAnsi="Consolas" w:cs="Courier New"/>
+          <w:color w:val="666600"/>
+          <w:sz w:val="17"/>
+          <w:szCs w:val="17"/>
+        </w:rPr>
+        <w:t>,</w:t>
+      </w:r>
+    </w:p>
+    <w:p>
+      <w:pPr>
+        <w:pStyle w:val="NormalWeb"/>
+        <w:pBdr>
+          <w:top w:val="single" w:sz="6" w:space="2" w:color="888888"/>
+          <w:left w:val="single" w:sz="6" w:space="2" w:color="888888"/>
+          <w:bottom w:val="single" w:sz="6" w:space="2" w:color="888888"/>
+          <w:right w:val="single" w:sz="6" w:space="2" w:color="888888"/>
+        </w:pBdr>
+        <w:tabs>
+          <w:tab w:val="left" w:pos="916"/>
+          <w:tab w:val="left" w:pos="1832"/>
+          <w:tab w:val="left" w:pos="2748"/>
+          <w:tab w:val="left" w:pos="3664"/>
+          <w:tab w:val="left" w:pos="4580"/>
+          <w:tab w:val="left" w:pos="5496"/>
+          <w:tab w:val="left" w:pos="6412"/>
+          <w:tab w:val="left" w:pos="7328"/>
+          <w:tab w:val="left" w:pos="8244"/>
+          <w:tab w:val="left" w:pos="9160"/>
+          <w:tab w:val="left" w:pos="10076"/>
+          <w:tab w:val="left" w:pos="10992"/>
+          <w:tab w:val="left" w:pos="11908"/>
+          <w:tab w:val="left" w:pos="12824"/>
+          <w:tab w:val="left" w:pos="13740"/>
+          <w:tab w:val="left" w:pos="14656"/>
+        </w:tabs>
+        <w:spacing w:before="0" w:beforeAutospacing="0" w:after="0" w:afterAutospacing="0" w:line="360" w:lineRule="auto"/>
+        <w:divId w:val="1132137198"/>
+        <w:rPr>
+          <w:rFonts w:ascii="Consolas" w:hAnsi="Consolas" w:cs="Courier New"/>
+          <w:sz w:val="17"/>
+          <w:szCs w:val="17"/>
+        </w:rPr>
+      </w:pPr>
+      <w:r>
+        <w:rPr>
+          <w:rFonts w:ascii="Consolas" w:hAnsi="Consolas" w:cs="Courier New"/>
+          <w:color w:val="000000"/>
+          <w:sz w:val="17"/>
+          <w:szCs w:val="17"/>
+        </w:rPr>
+        <w:t xml:space="preserve">    </w:t>
+      </w:r>
+      <w:proofErr w:type="spellStart"/>
+      <w:r>
+        <w:rPr>
+          <w:rFonts w:ascii="Consolas" w:hAnsi="Consolas" w:cs="Courier New"/>
+          <w:color w:val="000000"/>
+          <w:sz w:val="17"/>
+          <w:szCs w:val="17"/>
+        </w:rPr>
+        <w:t>substance_name</w:t>
+      </w:r>
+      <w:proofErr w:type="spellEnd"/>
+      <w:r>
+        <w:rPr>
+          <w:rFonts w:ascii="Consolas" w:hAnsi="Consolas" w:cs="Courier New"/>
+          <w:color w:val="000000"/>
+          <w:sz w:val="17"/>
+          <w:szCs w:val="17"/>
+        </w:rPr>
+        <w:t xml:space="preserve"> TEXT</w:t>
+      </w:r>
+      <w:r>
+        <w:rPr>
+          <w:rFonts w:ascii="Consolas" w:hAnsi="Consolas" w:cs="Courier New"/>
+          <w:color w:val="666600"/>
+          <w:sz w:val="17"/>
+          <w:szCs w:val="17"/>
+        </w:rPr>
+        <w:t>,</w:t>
+      </w:r>
+    </w:p>
+    <w:p>
+      <w:pPr>
+        <w:pStyle w:val="NormalWeb"/>
+        <w:pBdr>
+          <w:top w:val="single" w:sz="6" w:space="2" w:color="888888"/>
+          <w:left w:val="single" w:sz="6" w:space="2" w:color="888888"/>
+          <w:bottom w:val="single" w:sz="6" w:space="2" w:color="888888"/>
+          <w:right w:val="single" w:sz="6" w:space="2" w:color="888888"/>
+        </w:pBdr>
+        <w:tabs>
+          <w:tab w:val="left" w:pos="916"/>
+          <w:tab w:val="left" w:pos="1832"/>
+          <w:tab w:val="left" w:pos="2748"/>
+          <w:tab w:val="left" w:pos="3664"/>
+          <w:tab w:val="left" w:pos="4580"/>
+          <w:tab w:val="left" w:pos="5496"/>
+          <w:tab w:val="left" w:pos="6412"/>
+          <w:tab w:val="left" w:pos="7328"/>
+          <w:tab w:val="left" w:pos="8244"/>
+          <w:tab w:val="left" w:pos="9160"/>
+          <w:tab w:val="left" w:pos="10076"/>
+          <w:tab w:val="left" w:pos="10992"/>
+          <w:tab w:val="left" w:pos="11908"/>
+          <w:tab w:val="left" w:pos="12824"/>
+          <w:tab w:val="left" w:pos="13740"/>
+          <w:tab w:val="left" w:pos="14656"/>
+        </w:tabs>
+        <w:spacing w:before="0" w:beforeAutospacing="0" w:after="0" w:afterAutospacing="0" w:line="360" w:lineRule="auto"/>
+        <w:divId w:val="1132137198"/>
+        <w:rPr>
+          <w:rFonts w:ascii="Consolas" w:hAnsi="Consolas" w:cs="Courier New"/>
+          <w:sz w:val="17"/>
+          <w:szCs w:val="17"/>
+        </w:rPr>
+      </w:pPr>
+      <w:r>
+        <w:rPr>
+          <w:rFonts w:ascii="Consolas" w:hAnsi="Consolas" w:cs="Courier New"/>
+          <w:color w:val="000000"/>
+          <w:sz w:val="17"/>
+          <w:szCs w:val="17"/>
+        </w:rPr>
+        <w:t>    k0_pos_1 REAL</w:t>
+      </w:r>
+      <w:r>
+        <w:rPr>
+          <w:rFonts w:ascii="Consolas" w:hAnsi="Consolas" w:cs="Courier New"/>
+          <w:color w:val="666600"/>
+          <w:sz w:val="17"/>
+          <w:szCs w:val="17"/>
+        </w:rPr>
+        <w:t>,</w:t>
+      </w:r>
+    </w:p>
+    <w:p>
+      <w:pPr>
+        <w:pStyle w:val="NormalWeb"/>
+        <w:pBdr>
+          <w:top w:val="single" w:sz="6" w:space="2" w:color="888888"/>
+          <w:left w:val="single" w:sz="6" w:space="2" w:color="888888"/>
+          <w:bottom w:val="single" w:sz="6" w:space="2" w:color="888888"/>
+          <w:right w:val="single" w:sz="6" w:space="2" w:color="888888"/>
+        </w:pBdr>
+        <w:tabs>
+          <w:tab w:val="left" w:pos="916"/>
+          <w:tab w:val="left" w:pos="1832"/>
+          <w:tab w:val="left" w:pos="2748"/>
+          <w:tab w:val="left" w:pos="3664"/>
+          <w:tab w:val="left" w:pos="4580"/>
+          <w:tab w:val="left" w:pos="5496"/>
+          <w:tab w:val="left" w:pos="6412"/>
+          <w:tab w:val="left" w:pos="7328"/>
+          <w:tab w:val="left" w:pos="8244"/>
+          <w:tab w:val="left" w:pos="9160"/>
+          <w:tab w:val="left" w:pos="10076"/>
+          <w:tab w:val="left" w:pos="10992"/>
+          <w:tab w:val="left" w:pos="11908"/>
+          <w:tab w:val="left" w:pos="12824"/>
+          <w:tab w:val="left" w:pos="13740"/>
+          <w:tab w:val="left" w:pos="14656"/>
+        </w:tabs>
+        <w:spacing w:before="0" w:beforeAutospacing="0" w:after="0" w:afterAutospacing="0" w:line="360" w:lineRule="auto"/>
+        <w:divId w:val="1132137198"/>
+        <w:rPr>
+          <w:rFonts w:ascii="Consolas" w:hAnsi="Consolas" w:cs="Courier New"/>
+          <w:sz w:val="17"/>
+          <w:szCs w:val="17"/>
+        </w:rPr>
+      </w:pPr>
+      <w:r>
+        <w:rPr>
+          <w:rFonts w:ascii="Consolas" w:hAnsi="Consolas" w:cs="Courier New"/>
+          <w:color w:val="000000"/>
+          <w:sz w:val="17"/>
+          <w:szCs w:val="17"/>
+        </w:rPr>
+        <w:t>    k0_pos_2 REAL</w:t>
+      </w:r>
+      <w:r>
+        <w:rPr>
+          <w:rFonts w:ascii="Consolas" w:hAnsi="Consolas" w:cs="Courier New"/>
+          <w:color w:val="666600"/>
+          <w:sz w:val="17"/>
+          <w:szCs w:val="17"/>
+        </w:rPr>
+        <w:t>,</w:t>
+      </w:r>
+    </w:p>
+    <w:p>
+      <w:pPr>
+        <w:pStyle w:val="NormalWeb"/>
+        <w:pBdr>
+          <w:top w:val="single" w:sz="6" w:space="2" w:color="888888"/>
+          <w:left w:val="single" w:sz="6" w:space="2" w:color="888888"/>
+          <w:bottom w:val="single" w:sz="6" w:space="2" w:color="888888"/>
+          <w:right w:val="single" w:sz="6" w:space="2" w:color="888888"/>
+        </w:pBdr>
+        <w:tabs>
+          <w:tab w:val="left" w:pos="916"/>
+          <w:tab w:val="left" w:pos="1832"/>
+          <w:tab w:val="left" w:pos="2748"/>
+          <w:tab w:val="left" w:pos="3664"/>
+          <w:tab w:val="left" w:pos="4580"/>
+          <w:tab w:val="left" w:pos="5496"/>
+          <w:tab w:val="left" w:pos="6412"/>
+          <w:tab w:val="left" w:pos="7328"/>
+          <w:tab w:val="left" w:pos="8244"/>
+          <w:tab w:val="left" w:pos="9160"/>
+          <w:tab w:val="left" w:pos="10076"/>
+          <w:tab w:val="left" w:pos="10992"/>
+          <w:tab w:val="left" w:pos="11908"/>
+          <w:tab w:val="left" w:pos="12824"/>
+          <w:tab w:val="left" w:pos="13740"/>
+          <w:tab w:val="left" w:pos="14656"/>
+        </w:tabs>
+        <w:spacing w:before="0" w:beforeAutospacing="0" w:after="0" w:afterAutospacing="0" w:line="360" w:lineRule="auto"/>
+        <w:divId w:val="1132137198"/>
+        <w:rPr>
+          <w:rFonts w:ascii="Consolas" w:hAnsi="Consolas" w:cs="Courier New"/>
+          <w:sz w:val="17"/>
+          <w:szCs w:val="17"/>
+        </w:rPr>
+      </w:pPr>
+      <w:r>
+        <w:rPr>
+          <w:rFonts w:ascii="Consolas" w:hAnsi="Consolas" w:cs="Courier New"/>
+          <w:color w:val="000000"/>
+          <w:sz w:val="17"/>
+          <w:szCs w:val="17"/>
+        </w:rPr>
+        <w:t>    k0_pos_3 REAL</w:t>
+      </w:r>
+      <w:r>
+        <w:rPr>
+          <w:rFonts w:ascii="Consolas" w:hAnsi="Consolas" w:cs="Courier New"/>
+          <w:color w:val="666600"/>
+          <w:sz w:val="17"/>
+          <w:szCs w:val="17"/>
+        </w:rPr>
+        <w:t>,</w:t>
+      </w:r>
+    </w:p>
+    <w:p>
+      <w:pPr>
+        <w:pStyle w:val="NormalWeb"/>
+        <w:pBdr>
+          <w:top w:val="single" w:sz="6" w:space="2" w:color="888888"/>
+          <w:left w:val="single" w:sz="6" w:space="2" w:color="888888"/>
+          <w:bottom w:val="single" w:sz="6" w:space="2" w:color="888888"/>
+          <w:right w:val="single" w:sz="6" w:space="2" w:color="888888"/>
+        </w:pBdr>
+        <w:tabs>
+          <w:tab w:val="left" w:pos="916"/>
+          <w:tab w:val="left" w:pos="1832"/>
+          <w:tab w:val="left" w:pos="2748"/>
+          <w:tab w:val="left" w:pos="3664"/>
+          <w:tab w:val="left" w:pos="4580"/>
+          <w:tab w:val="left" w:pos="5496"/>
+          <w:tab w:val="left" w:pos="6412"/>
+          <w:tab w:val="left" w:pos="7328"/>
+          <w:tab w:val="left" w:pos="8244"/>
+          <w:tab w:val="left" w:pos="9160"/>
+          <w:tab w:val="left" w:pos="10076"/>
+          <w:tab w:val="left" w:pos="10992"/>
+          <w:tab w:val="left" w:pos="11908"/>
+          <w:tab w:val="left" w:pos="12824"/>
+          <w:tab w:val="left" w:pos="13740"/>
+          <w:tab w:val="left" w:pos="14656"/>
+        </w:tabs>
+        <w:spacing w:before="0" w:beforeAutospacing="0" w:after="0" w:afterAutospacing="0" w:line="360" w:lineRule="auto"/>
+        <w:divId w:val="1132137198"/>
+        <w:rPr>
+          <w:rFonts w:ascii="Consolas" w:hAnsi="Consolas" w:cs="Courier New"/>
+          <w:sz w:val="17"/>
+          <w:szCs w:val="17"/>
+        </w:rPr>
+      </w:pPr>
+      <w:r>
+        <w:rPr>
+          <w:rFonts w:ascii="Consolas" w:hAnsi="Consolas" w:cs="Courier New"/>
+          <w:color w:val="000000"/>
+          <w:sz w:val="17"/>
+          <w:szCs w:val="17"/>
+        </w:rPr>
+        <w:t>    k0_neg_1 REAL</w:t>
+      </w:r>
+      <w:r>
+        <w:rPr>
+          <w:rFonts w:ascii="Consolas" w:hAnsi="Consolas" w:cs="Courier New"/>
+          <w:color w:val="666600"/>
+          <w:sz w:val="17"/>
+          <w:szCs w:val="17"/>
+        </w:rPr>
+        <w:t>,</w:t>
+      </w:r>
+    </w:p>
+    <w:p>
+      <w:pPr>
+        <w:pStyle w:val="NormalWeb"/>
+        <w:pBdr>
+          <w:top w:val="single" w:sz="6" w:space="2" w:color="888888"/>
+          <w:left w:val="single" w:sz="6" w:space="2" w:color="888888"/>
+          <w:bottom w:val="single" w:sz="6" w:space="2" w:color="888888"/>
+          <w:right w:val="single" w:sz="6" w:space="2" w:color="888888"/>
+        </w:pBdr>
+        <w:tabs>
+          <w:tab w:val="left" w:pos="916"/>
+          <w:tab w:val="left" w:pos="1832"/>
+          <w:tab w:val="left" w:pos="2748"/>
+          <w:tab w:val="left" w:pos="3664"/>
+          <w:tab w:val="left" w:pos="4580"/>
+          <w:tab w:val="left" w:pos="5496"/>
+          <w:tab w:val="left" w:pos="6412"/>
+          <w:tab w:val="left" w:pos="7328"/>
+          <w:tab w:val="left" w:pos="8244"/>
+          <w:tab w:val="left" w:pos="9160"/>
+          <w:tab w:val="left" w:pos="10076"/>
+          <w:tab w:val="left" w:pos="10992"/>
+          <w:tab w:val="left" w:pos="11908"/>
+          <w:tab w:val="left" w:pos="12824"/>
+          <w:tab w:val="left" w:pos="13740"/>
+          <w:tab w:val="left" w:pos="14656"/>
+        </w:tabs>
+        <w:spacing w:before="0" w:beforeAutospacing="0" w:after="0" w:afterAutospacing="0" w:line="360" w:lineRule="auto"/>
+        <w:divId w:val="1132137198"/>
+        <w:rPr>
+          <w:rFonts w:ascii="Consolas" w:hAnsi="Consolas" w:cs="Courier New"/>
+          <w:sz w:val="17"/>
+          <w:szCs w:val="17"/>
+        </w:rPr>
+      </w:pPr>
+      <w:r>
+        <w:rPr>
+          <w:rFonts w:ascii="Consolas" w:hAnsi="Consolas" w:cs="Courier New"/>
+          <w:color w:val="000000"/>
+          <w:sz w:val="17"/>
+          <w:szCs w:val="17"/>
+        </w:rPr>
+        <w:t>    k0_neg_2 REAL</w:t>
+      </w:r>
+      <w:r>
+        <w:rPr>
+          <w:rFonts w:ascii="Consolas" w:hAnsi="Consolas" w:cs="Courier New"/>
+          <w:color w:val="666600"/>
+          <w:sz w:val="17"/>
+          <w:szCs w:val="17"/>
+        </w:rPr>
+        <w:t>,</w:t>
+      </w:r>
+    </w:p>
+    <w:p>
+      <w:pPr>
+        <w:pStyle w:val="NormalWeb"/>
+        <w:pBdr>
+          <w:top w:val="single" w:sz="6" w:space="2" w:color="888888"/>
+          <w:left w:val="single" w:sz="6" w:space="2" w:color="888888"/>
+          <w:bottom w:val="single" w:sz="6" w:space="2" w:color="888888"/>
+          <w:right w:val="single" w:sz="6" w:space="2" w:color="888888"/>
+        </w:pBdr>
+        <w:tabs>
+          <w:tab w:val="left" w:pos="916"/>
+          <w:tab w:val="left" w:pos="1832"/>
+          <w:tab w:val="left" w:pos="2748"/>
+          <w:tab w:val="left" w:pos="3664"/>
+          <w:tab w:val="left" w:pos="4580"/>
+          <w:tab w:val="left" w:pos="5496"/>
+          <w:tab w:val="left" w:pos="6412"/>
+          <w:tab w:val="left" w:pos="7328"/>
+          <w:tab w:val="left" w:pos="8244"/>
+          <w:tab w:val="left" w:pos="9160"/>
+          <w:tab w:val="left" w:pos="10076"/>
+          <w:tab w:val="left" w:pos="10992"/>
+          <w:tab w:val="left" w:pos="11908"/>
+          <w:tab w:val="left" w:pos="12824"/>
+          <w:tab w:val="left" w:pos="13740"/>
+          <w:tab w:val="left" w:pos="14656"/>
+        </w:tabs>
+        <w:spacing w:before="0" w:beforeAutospacing="0" w:after="0" w:afterAutospacing="0" w:line="360" w:lineRule="auto"/>
+        <w:divId w:val="1132137198"/>
+        <w:rPr>
+          <w:rFonts w:ascii="Consolas" w:hAnsi="Consolas" w:cs="Courier New"/>
+          <w:sz w:val="17"/>
+          <w:szCs w:val="17"/>
+        </w:rPr>
+      </w:pPr>
+      <w:r>
+        <w:rPr>
+          <w:rFonts w:ascii="Consolas" w:hAnsi="Consolas" w:cs="Courier New"/>
+          <w:color w:val="000000"/>
+          <w:sz w:val="17"/>
+          <w:szCs w:val="17"/>
+        </w:rPr>
+        <w:t>    k0_neg_3 REAL</w:t>
+      </w:r>
+    </w:p>
+    <w:p>
+      <w:pPr>
+        <w:pStyle w:val="NormalWeb"/>
+        <w:pBdr>
+          <w:top w:val="single" w:sz="6" w:space="2" w:color="888888"/>
+          <w:left w:val="single" w:sz="6" w:space="2" w:color="888888"/>
+          <w:bottom w:val="single" w:sz="6" w:space="2" w:color="888888"/>
+          <w:right w:val="single" w:sz="6" w:space="2" w:color="888888"/>
+        </w:pBdr>
+        <w:tabs>
+          <w:tab w:val="left" w:pos="916"/>
+          <w:tab w:val="left" w:pos="1832"/>
+          <w:tab w:val="left" w:pos="2748"/>
+          <w:tab w:val="left" w:pos="3664"/>
+          <w:tab w:val="left" w:pos="4580"/>
+          <w:tab w:val="left" w:pos="5496"/>
+          <w:tab w:val="left" w:pos="6412"/>
+          <w:tab w:val="left" w:pos="7328"/>
+          <w:tab w:val="left" w:pos="8244"/>
+          <w:tab w:val="left" w:pos="9160"/>
+          <w:tab w:val="left" w:pos="10076"/>
+          <w:tab w:val="left" w:pos="10992"/>
+          <w:tab w:val="left" w:pos="11908"/>
+          <w:tab w:val="left" w:pos="12824"/>
+          <w:tab w:val="left" w:pos="13740"/>
+          <w:tab w:val="left" w:pos="14656"/>
+        </w:tabs>
+        <w:spacing w:before="0" w:beforeAutospacing="0" w:after="0" w:afterAutospacing="0" w:line="360" w:lineRule="auto"/>
+        <w:divId w:val="1132137198"/>
+        <w:rPr>
+          <w:rFonts w:ascii="Consolas" w:hAnsi="Consolas" w:cs="Courier New"/>
+          <w:sz w:val="17"/>
+          <w:szCs w:val="17"/>
+        </w:rPr>
+      </w:pPr>
+      <w:proofErr w:type="gramStart"/>
+      <w:r>
+        <w:rPr>
+          <w:rFonts w:ascii="Consolas" w:hAnsi="Consolas" w:cs="Courier New"/>
+          <w:color w:val="666600"/>
+          <w:sz w:val="17"/>
+          <w:szCs w:val="17"/>
+        </w:rPr>
+        <w:t>);</w:t>
+      </w:r>
+      <w:proofErr w:type="gramEnd"/>
+    </w:p>
+    <w:p>
+      <w:pPr>
+        <w:rPr>
+          <w:lang w:val="en-US"/>
+        </w:rPr>
+      </w:pPr>
+      <w:r>
+        <w:rPr>
+          <w:lang w:val="en-US"/>
+        </w:rPr>
+        <w:t>A class is created in python to handle</w:t>
+      </w:r>
     </w:p>
     <w:sectPr>
-      <w:footerReference w:type="default" r:id="rId9"/>
+      <w:footerReference w:type="default" r:id="rId10"/>
       <w:pgSz w:w="11906" w:h="16838"/>
       <w:pgMar w:top="1134" w:right="1134" w:bottom="1134" w:left="1134" w:header="709" w:footer="709" w:gutter="0"/>
       <w:cols w:space="708"/>
@@ -2855,6 +5994,53 @@
       </w:r>
     </w:p>
   </w:footnote>
+  <w:footnote w:id="4">
+    <w:p>
+      <w:pPr>
+        <w:pStyle w:val="FootnoteText"/>
+        <w:rPr>
+          <w:lang w:val="en-US"/>
+        </w:rPr>
+      </w:pPr>
+      <w:r>
+        <w:rPr>
+          <w:rStyle w:val="FootnoteReference"/>
+        </w:rPr>
+        <w:footnoteRef/>
+      </w:r>
+      <w:r>
+        <w:t xml:space="preserve"> </w:t>
+      </w:r>
+      <w:r>
+        <w:rPr>
+          <w:lang w:val="en-US"/>
+        </w:rPr>
+        <w:t>Channels are the sensor values that are measured by the multiple sensors present during IMS measurement. In this project, we will be using an 8 channel IMS measurement.</w:t>
+      </w:r>
+    </w:p>
+  </w:footnote>
+  <w:footnote w:id="5">
+    <w:p>
+      <w:pPr>
+        <w:pStyle w:val="FootnoteText"/>
+        <w:rPr>
+          <w:lang w:val="en-US"/>
+        </w:rPr>
+      </w:pPr>
+      <w:r>
+        <w:rPr>
+          <w:rStyle w:val="FootnoteReference"/>
+        </w:rPr>
+        <w:footnoteRef/>
+      </w:r>
+      <w:r>
+        <w:t xml:space="preserve"> </w:t>
+      </w:r>
+      <w:r>
+        <w:t>https://docs.scipy.org/doc/scipy/reference/generated/scipy.signal.savgol_filter.html</w:t>
+      </w:r>
+    </w:p>
+  </w:footnote>
 </w:footnotes>
 </file>
 
@@ -2982,6 +6168,92 @@
     </w:lvl>
   </w:abstractNum>
   <w:abstractNum w:abstractNumId="1" w15:restartNumberingAfterBreak="0">
+    <w:nsid w:val="25A97930"/>
+    <w:multiLevelType w:val="hybridMultilevel"/>
+    <w:tmpl w:val="E47CF450"/>
+    <w:lvl w:ilvl="0" w:tplc="2000000F">
+      <w:start w:val="1"/>
+      <w:numFmt w:val="decimal"/>
+      <w:lvlText w:val="%1."/>
+      <w:lvlJc w:val="left"/>
+      <w:pPr>
+        <w:ind w:left="720" w:hanging="360"/>
+      </w:pPr>
+    </w:lvl>
+    <w:lvl w:ilvl="1" w:tplc="20000019" w:tentative="1">
+      <w:start w:val="1"/>
+      <w:numFmt w:val="lowerLetter"/>
+      <w:lvlText w:val="%2."/>
+      <w:lvlJc w:val="left"/>
+      <w:pPr>
+        <w:ind w:left="1440" w:hanging="360"/>
+      </w:pPr>
+    </w:lvl>
+    <w:lvl w:ilvl="2" w:tplc="2000001B" w:tentative="1">
+      <w:start w:val="1"/>
+      <w:numFmt w:val="lowerRoman"/>
+      <w:lvlText w:val="%3."/>
+      <w:lvlJc w:val="right"/>
+      <w:pPr>
+        <w:ind w:left="2160" w:hanging="180"/>
+      </w:pPr>
+    </w:lvl>
+    <w:lvl w:ilvl="3" w:tplc="2000000F" w:tentative="1">
+      <w:start w:val="1"/>
+      <w:numFmt w:val="decimal"/>
+      <w:lvlText w:val="%4."/>
+      <w:lvlJc w:val="left"/>
+      <w:pPr>
+        <w:ind w:left="2880" w:hanging="360"/>
+      </w:pPr>
+    </w:lvl>
+    <w:lvl w:ilvl="4" w:tplc="20000019" w:tentative="1">
+      <w:start w:val="1"/>
+      <w:numFmt w:val="lowerLetter"/>
+      <w:lvlText w:val="%5."/>
+      <w:lvlJc w:val="left"/>
+      <w:pPr>
+        <w:ind w:left="3600" w:hanging="360"/>
+      </w:pPr>
+    </w:lvl>
+    <w:lvl w:ilvl="5" w:tplc="2000001B" w:tentative="1">
+      <w:start w:val="1"/>
+      <w:numFmt w:val="lowerRoman"/>
+      <w:lvlText w:val="%6."/>
+      <w:lvlJc w:val="right"/>
+      <w:pPr>
+        <w:ind w:left="4320" w:hanging="180"/>
+      </w:pPr>
+    </w:lvl>
+    <w:lvl w:ilvl="6" w:tplc="2000000F" w:tentative="1">
+      <w:start w:val="1"/>
+      <w:numFmt w:val="decimal"/>
+      <w:lvlText w:val="%7."/>
+      <w:lvlJc w:val="left"/>
+      <w:pPr>
+        <w:ind w:left="5040" w:hanging="360"/>
+      </w:pPr>
+    </w:lvl>
+    <w:lvl w:ilvl="7" w:tplc="20000019" w:tentative="1">
+      <w:start w:val="1"/>
+      <w:numFmt w:val="lowerLetter"/>
+      <w:lvlText w:val="%8."/>
+      <w:lvlJc w:val="left"/>
+      <w:pPr>
+        <w:ind w:left="5760" w:hanging="360"/>
+      </w:pPr>
+    </w:lvl>
+    <w:lvl w:ilvl="8" w:tplc="2000001B" w:tentative="1">
+      <w:start w:val="1"/>
+      <w:numFmt w:val="lowerRoman"/>
+      <w:lvlText w:val="%9."/>
+      <w:lvlJc w:val="right"/>
+      <w:pPr>
+        <w:ind w:left="6480" w:hanging="180"/>
+      </w:pPr>
+    </w:lvl>
+  </w:abstractNum>
+  <w:abstractNum w:abstractNumId="2" w15:restartNumberingAfterBreak="0">
     <w:nsid w:val="2FAE6B44"/>
     <w:multiLevelType w:val="hybridMultilevel"/>
     <w:tmpl w:val="C296A2FC"/>
@@ -3070,10 +6342,10 @@
       </w:pPr>
     </w:lvl>
   </w:abstractNum>
-  <w:abstractNum w:abstractNumId="2" w15:restartNumberingAfterBreak="0">
+  <w:abstractNum w:abstractNumId="3" w15:restartNumberingAfterBreak="0">
     <w:nsid w:val="5A7B62AE"/>
     <w:multiLevelType w:val="hybridMultilevel"/>
-    <w:tmpl w:val="3FBECC08"/>
+    <w:tmpl w:val="74A68280"/>
     <w:lvl w:ilvl="0" w:tplc="20000001">
       <w:start w:val="1"/>
       <w:numFmt w:val="bullet"/>
@@ -3183,7 +6455,7 @@
       </w:rPr>
     </w:lvl>
   </w:abstractNum>
-  <w:abstractNum w:abstractNumId="3" w15:restartNumberingAfterBreak="0">
+  <w:abstractNum w:abstractNumId="4" w15:restartNumberingAfterBreak="0">
     <w:nsid w:val="684E4604"/>
     <w:multiLevelType w:val="hybridMultilevel"/>
     <w:tmpl w:val="498E556E"/>
@@ -3296,7 +6568,7 @@
       </w:rPr>
     </w:lvl>
   </w:abstractNum>
-  <w:abstractNum w:abstractNumId="4" w15:restartNumberingAfterBreak="0">
+  <w:abstractNum w:abstractNumId="5" w15:restartNumberingAfterBreak="0">
     <w:nsid w:val="7F9676A2"/>
     <w:multiLevelType w:val="hybridMultilevel"/>
     <w:tmpl w:val="02C0E3A8"/>
@@ -3413,16 +6685,19 @@
     <w:abstractNumId w:val="0"/>
   </w:num>
   <w:num w:numId="2" w16cid:durableId="1008948878">
-    <w:abstractNumId w:val="1"/>
+    <w:abstractNumId w:val="2"/>
   </w:num>
   <w:num w:numId="3" w16cid:durableId="2093352332">
+    <w:abstractNumId w:val="5"/>
+  </w:num>
+  <w:num w:numId="4" w16cid:durableId="1026492275">
     <w:abstractNumId w:val="4"/>
   </w:num>
-  <w:num w:numId="4" w16cid:durableId="1026492275">
+  <w:num w:numId="5" w16cid:durableId="784621319">
     <w:abstractNumId w:val="3"/>
   </w:num>
-  <w:num w:numId="5" w16cid:durableId="784621319">
-    <w:abstractNumId w:val="2"/>
+  <w:num w:numId="6" w16cid:durableId="1005548238">
+    <w:abstractNumId w:val="1"/>
   </w:num>
 </w:numbering>
 </file>
@@ -4027,7 +7302,6 @@
   <w:style w:type="character" w:default="1" w:styleId="DefaultParagraphFont">
     <w:name w:val="Default Paragraph Font"/>
     <w:uiPriority w:val="1"/>
-    <w:semiHidden/>
     <w:unhideWhenUsed/>
   </w:style>
   <w:style w:type="table" w:default="1" w:styleId="TableNormal">
@@ -4522,6 +7796,37 @@
       <w:shd w:val="clear" w:color="auto" w:fill="E1DFDD"/>
     </w:rPr>
   </w:style>
+  <w:style w:type="character" w:styleId="FollowedHyperlink">
+    <w:name w:val="FollowedHyperlink"/>
+    <w:basedOn w:val="DefaultParagraphFont"/>
+    <w:uiPriority w:val="99"/>
+    <w:semiHidden/>
+    <w:unhideWhenUsed/>
+    <w:rsid w:val="00CC06AF"/>
+    <w:rPr>
+      <w:color w:val="96607D" w:themeColor="followedHyperlink"/>
+      <w:u w:val="single"/>
+    </w:rPr>
+  </w:style>
+  <w:style w:type="paragraph" w:styleId="NormalWeb">
+    <w:name w:val="Normal (Web)"/>
+    <w:basedOn w:val="Normal"/>
+    <w:uiPriority w:val="99"/>
+    <w:semiHidden/>
+    <w:unhideWhenUsed/>
+    <w:rsid w:val="00D40DBC"/>
+    <w:pPr>
+      <w:spacing w:before="100" w:beforeAutospacing="1" w:after="100" w:afterAutospacing="1" w:line="240" w:lineRule="auto"/>
+      <w:jc w:val="left"/>
+    </w:pPr>
+    <w:rPr>
+      <w:rFonts w:ascii="Times New Roman" w:eastAsiaTheme="minorEastAsia" w:hAnsi="Times New Roman" w:cs="Times New Roman"/>
+      <w:kern w:val="0"/>
+      <w:sz w:val="24"/>
+      <w:lang w:val="en-DE" w:eastAsia="en-DE"/>
+      <w14:ligatures w14:val="none"/>
+    </w:rPr>
+  </w:style>
 </w:styles>
 </file>
 
@@ -4820,6 +8125,26 @@
 </a:theme>
 </file>
 
+<file path=word/webextensions/taskpanes.xml><?xml version="1.0" encoding="utf-8"?>
+<wetp:taskpanes xmlns:wetp="http://schemas.microsoft.com/office/webextensions/taskpanes/2010/11">
+  <wetp:taskpane dockstate="right" visibility="0" width="350" row="1">
+    <wetp:webextensionref xmlns:r="http://schemas.openxmlformats.org/officeDocument/2006/relationships" r:id="rId1"/>
+  </wetp:taskpane>
+</wetp:taskpanes>
+</file>
+
+<file path=word/webextensions/webextension1.xml><?xml version="1.0" encoding="utf-8"?>
+<we:webextension xmlns:we="http://schemas.microsoft.com/office/webextensions/webextension/2010/11" id="{2AB43891-13AA-43F8-9653-0DF861AD8BD4}">
+  <we:reference id="wa104382008" version="1.1.0.1" store="en-US" storeType="OMEX"/>
+  <we:alternateReferences>
+    <we:reference id="wa104382008" version="1.1.0.1" store="wa104382008" storeType="OMEX"/>
+  </we:alternateReferences>
+  <we:properties/>
+  <we:bindings/>
+  <we:snapshot xmlns:r="http://schemas.openxmlformats.org/officeDocument/2006/relationships"/>
+</we:webextension>
+</file>
+
 <file path=customXml/item1.xml><?xml version="1.0" encoding="utf-8"?>
 <b:Sources xmlns:b="http://schemas.openxmlformats.org/officeDocument/2006/bibliography" xmlns="http://schemas.openxmlformats.org/officeDocument/2006/bibliography" SelectedStyle="\APASixthEditionOfficeOnline.xsl" StyleName="APA" Version="6">
   <b:Source>
@@ -4827,13 +8152,20 @@
     <b:SourceType>InternetSite</b:SourceType>
     <b:Guid>{8DF2A1D4-2D60-48F6-B0B3-3BC8C6A1BC5F}</b:Guid>
     <b:URL>https://en.wikipedia.org/wiki/Ion_mobility_spectrometry</b:URL>
+    <b:RefOrder>2</b:RefOrder>
+  </b:Source>
+  <b:Source>
+    <b:Tag>htt1</b:Tag>
+    <b:SourceType>InternetSite</b:SourceType>
+    <b:Guid>{6CA45195-0560-480C-AD80-46B006B9AE10}</b:Guid>
+    <b:URL>https://docs.scipy.org/doc/scipy/reference/generated/scipy.signal.savgol_filter.html</b:URL>
     <b:RefOrder>1</b:RefOrder>
   </b:Source>
 </b:Sources>
 </file>
 
 <file path=customXml/itemProps1.xml><?xml version="1.0" encoding="utf-8"?>
-<ds:datastoreItem xmlns:ds="http://schemas.openxmlformats.org/officeDocument/2006/customXml" ds:itemID="{FBB6D9D0-6883-4D41-BD9C-58CEAC7480A1}">
+<ds:datastoreItem xmlns:ds="http://schemas.openxmlformats.org/officeDocument/2006/customXml" ds:itemID="{9D3F5059-3170-46AF-B0D0-21B6C667D4E4}">
   <ds:schemaRefs>
     <ds:schemaRef ds:uri="http://schemas.openxmlformats.org/officeDocument/2006/bibliography"/>
   </ds:schemaRefs>

</xml_diff>